<commit_message>
Notes and exploratory plots for Bergmann's rule
</commit_message>
<xml_diff>
--- a/Paper/Myctophids Manuscript.docx
+++ b/Paper/Myctophids Manuscript.docx
@@ -247,7 +247,31 @@
         <w:rPr>
           <w:sz w:val="24"/>
         </w:rPr>
-        <w:t xml:space="preserve"> undertake diel vertical migrations, moving from depth to near-surface waters at night to feed on zooplankton under cover of darkness, before returning to the deep prior to daybreak. At the surface ocean, carbon readily exchanges with atmospheric carbon dioxide.</w:t>
+        <w:t xml:space="preserve"> undertake diel vertical migrations, moving from depth to near-surface waters at night to feed on zooplankton under cover of darkness, before returning to the deep </w:t>
+      </w:r>
+      <w:r>
+        <w:rPr>
+          <w:sz w:val="24"/>
+        </w:rPr>
+        <w:t>before</w:t>
+      </w:r>
+      <w:r>
+        <w:rPr>
+          <w:sz w:val="24"/>
+        </w:rPr>
+        <w:t xml:space="preserve"> daybreak. At the surface </w:t>
+      </w:r>
+      <w:r>
+        <w:rPr>
+          <w:sz w:val="24"/>
+        </w:rPr>
+        <w:t xml:space="preserve">of the </w:t>
+      </w:r>
+      <w:r>
+        <w:rPr>
+          <w:sz w:val="24"/>
+        </w:rPr>
+        <w:t>ocean, carbon readily exchanges with atmospheric carbon dioxide.</w:t>
       </w:r>
       <w:r>
         <w:rPr>
@@ -376,7 +400,7 @@
     </w:p>
     <w:p>
       <w:pPr>
-        <w:spacing w:line="480" w:lineRule="auto"/>
+        <w:spacing w:before="240" w:line="480" w:lineRule="auto"/>
         <w:rPr>
           <w:sz w:val="24"/>
         </w:rPr>
@@ -580,13 +604,14 @@
         <w:rPr>
           <w:sz w:val="24"/>
         </w:rPr>
-        <w:t xml:space="preserve">. </w:t>
-      </w:r>
-      <w:r>
-        <w:rPr>
-          <w:sz w:val="24"/>
-        </w:rPr>
-        <w:t xml:space="preserve">They dominate the ichthyofauna in the upper mesopelagic of the Scotia Sea; a highly productive area in the Atlantic sector of the Southern Ocean </w:t>
+        <w:t>. They</w:t>
+      </w:r>
+      <w:commentRangeStart w:id="1"/>
+      <w:r>
+        <w:rPr>
+          <w:sz w:val="24"/>
+        </w:rPr>
+        <w:t xml:space="preserve"> dominate the ichthyofauna in the upper mesopelagic of the Scotia Sea; a highly productive area in the Atlantic sector of the Southern Ocean </w:t>
       </w:r>
       <w:r>
         <w:rPr>
@@ -741,12 +766,386 @@
         <w:rPr>
           <w:sz w:val="24"/>
         </w:rPr>
+        <w:t>.</w:t>
+      </w:r>
+      <w:r>
+        <w:rPr>
+          <w:sz w:val="24"/>
+        </w:rPr>
+        <w:t xml:space="preserve"> Ocean warming in this area is predicted to have a significant impact on species distribution ranges. All species are predicted to experience a </w:t>
+      </w:r>
+      <w:r>
+        <w:rPr>
+          <w:sz w:val="24"/>
+        </w:rPr>
+        <w:t>southward</w:t>
+      </w:r>
+      <w:r>
+        <w:rPr>
+          <w:sz w:val="24"/>
+        </w:rPr>
+        <w:t xml:space="preserve"> shift in their core distribution ranges, which will result in increased habitat availability for some species (</w:t>
+      </w:r>
+      <w:r>
+        <w:rPr>
+          <w:i/>
+          <w:sz w:val="24"/>
+        </w:rPr>
+        <w:t xml:space="preserve">Krefftitchtys </w:t>
+      </w:r>
+      <w:r>
+        <w:rPr>
+          <w:i/>
+          <w:sz w:val="24"/>
+        </w:rPr>
+        <w:t>anderssoni</w:t>
+      </w:r>
+      <w:r>
+        <w:rPr>
+          <w:sz w:val="24"/>
+        </w:rPr>
+        <w:t>) and range contraction for others (</w:t>
+      </w:r>
+      <w:r>
+        <w:rPr>
+          <w:i/>
+          <w:sz w:val="24"/>
+        </w:rPr>
+        <w:t xml:space="preserve">Gymoscopelus </w:t>
+      </w:r>
+      <w:r>
+        <w:rPr>
+          <w:i/>
+          <w:sz w:val="24"/>
+        </w:rPr>
+        <w:lastRenderedPageBreak/>
+        <w:t>nicholsi</w:t>
+      </w:r>
+      <w:r>
+        <w:rPr>
+          <w:sz w:val="24"/>
+        </w:rPr>
+        <w:t xml:space="preserve"> and </w:t>
+      </w:r>
+      <w:r>
+        <w:rPr>
+          <w:i/>
+          <w:sz w:val="24"/>
+        </w:rPr>
+        <w:t>Electrona antarctica</w:t>
+      </w:r>
+      <w:r>
+        <w:rPr>
+          <w:i/>
+          <w:sz w:val="24"/>
+        </w:rPr>
+        <w:t xml:space="preserve">, </w:t>
+      </w:r>
+      <w:r>
+        <w:rPr>
+          <w:sz w:val="24"/>
+        </w:rPr>
+        <w:t>Freer et al. 2019)</w:t>
+      </w:r>
+      <w:r>
+        <w:rPr>
+          <w:sz w:val="24"/>
+        </w:rPr>
+        <w:fldChar w:fldCharType="begin"/>
+      </w:r>
+      <w:r>
+        <w:rPr>
+          <w:sz w:val="24"/>
+        </w:rPr>
+        <w:instrText xml:space="preserve"> ADDIN EN.CITE &lt;EndNote&gt;&lt;Cite ExcludeAuth="1" ExcludeYear="1" Hidden="1"&gt;&lt;Author&gt;Freer&lt;/Author&gt;&lt;Year&gt;2019&lt;/Year&gt;&lt;RecNum&gt;539&lt;/RecNum&gt;&lt;record&gt;&lt;rec-number&gt;539&lt;/rec-number&gt;&lt;foreign-keys&gt;&lt;key app="EN" db-id="t5t5s9rwbrsasvea5fxv5tr4s22tppwrfa0f" timestamp="1576772963"&gt;539&lt;/key&gt;&lt;/foreign-keys&gt;&lt;ref-type name="Journal Article"&gt;17&lt;/ref-type&gt;&lt;contributors&gt;&lt;authors&gt;&lt;author&gt;Freer, Jennifer J.&lt;/author&gt;&lt;author&gt;Tarling, Geraint A.&lt;/author&gt;&lt;author&gt;Collins, Martin A.&lt;/author&gt;&lt;author&gt;Partridge, Julian C.&lt;/author&gt;&lt;author&gt;Genner, Martin J.&lt;/author&gt;&lt;/authors&gt;&lt;/contributors&gt;&lt;titles&gt;&lt;title&gt;Predicting future distributions of lanternfish, a significant ecological resource within the Southern Ocean&lt;/title&gt;&lt;secondary-title&gt;Diversity and Distributions&lt;/secondary-title&gt;&lt;/titles&gt;&lt;periodical&gt;&lt;full-title&gt;Diversity and Distributions&lt;/full-title&gt;&lt;/periodical&gt;&lt;pages&gt;1259-1272&lt;/pages&gt;&lt;volume&gt;25&lt;/volume&gt;&lt;number&gt;8&lt;/number&gt;&lt;dates&gt;&lt;year&gt;2019&lt;/year&gt;&lt;/dates&gt;&lt;isbn&gt;1366-9516&lt;/isbn&gt;&lt;urls&gt;&lt;related-urls&gt;&lt;url&gt;https://onlinelibrary.wiley.com/doi/abs/10.1111/ddi.12934&lt;/url&gt;&lt;/related-urls&gt;&lt;/urls&gt;&lt;electronic-resource-num&gt;10.1111/ddi.12934&lt;/electronic-resource-num&gt;&lt;/record&gt;&lt;/Cite&gt;&lt;/EndNote&gt;</w:instrText>
+      </w:r>
+      <w:r>
+        <w:rPr>
+          <w:sz w:val="24"/>
+        </w:rPr>
+        <w:fldChar w:fldCharType="separate"/>
+      </w:r>
+      <w:r>
+        <w:rPr>
+          <w:sz w:val="24"/>
+        </w:rPr>
+        <w:fldChar w:fldCharType="end"/>
+      </w:r>
+      <w:r>
+        <w:rPr>
+          <w:sz w:val="24"/>
+        </w:rPr>
         <w:t xml:space="preserve">. </w:t>
       </w:r>
       <w:r>
         <w:rPr>
           <w:sz w:val="24"/>
         </w:rPr>
+        <w:t>Currently</w:t>
+      </w:r>
+      <w:r>
+        <w:rPr>
+          <w:sz w:val="24"/>
+        </w:rPr>
+        <w:t xml:space="preserve">, there is no commercial fishery for myctophids in the Scotia Sea, however interest in commercial harvest is increasing, driven by a requirement for fishmeal to </w:t>
+      </w:r>
+      <w:commentRangeStart w:id="2"/>
+      <w:r>
+        <w:rPr>
+          <w:sz w:val="24"/>
+        </w:rPr>
+        <w:t xml:space="preserve">sustain the global increase in aquaculture production </w:t>
+      </w:r>
+      <w:r>
+        <w:rPr>
+          <w:sz w:val="24"/>
+        </w:rPr>
+        <w:fldChar w:fldCharType="begin">
+          <w:fldData xml:space="preserve">PEVuZE5vdGU+PENpdGU+PEF1dGhvcj5DYXR1bDwvQXV0aG9yPjxZZWFyPjIwMTE8L1llYXI+PFJl
+Y051bT40NTU8L1JlY051bT48RGlzcGxheVRleHQ+KENhdHVsIGV0IGFsLiAyMDExLCBTdC4gSm9o
+biBldCBhbC4gMjAxNik8L0Rpc3BsYXlUZXh0PjxyZWNvcmQ+PHJlYy1udW1iZXI+NDU1PC9yZWMt
+bnVtYmVyPjxmb3JlaWduLWtleXM+PGtleSBhcHA9IkVOIiBkYi1pZD0idDV0NXM5cndicnNhc3Zl
+YTVmeHY1dHI0czIydHBwd3JmYTBmIiB0aW1lc3RhbXA9IjE1NTc5MzM0MDAiPjQ1NTwva2V5Pjwv
+Zm9yZWlnbi1rZXlzPjxyZWYtdHlwZSBuYW1lPSJKb3VybmFsIEFydGljbGUiPjE3PC9yZWYtdHlw
+ZT48Y29udHJpYnV0b3JzPjxhdXRob3JzPjxhdXRob3I+Q2F0dWwsIFYuPC9hdXRob3I+PGF1dGhv
+cj5HYXVucywgTS48L2F1dGhvcj48YXV0aG9yPkthcnVwcGFzYW15LCBQLiBLLjwvYXV0aG9yPjwv
+YXV0aG9ycz48L2NvbnRyaWJ1dG9ycz48YXV0aC1hZGRyZXNzPltDYXR1bCwgVmVuZWNpYTsgR2F1
+bnMsIE1hbmd1ZXNoXSBOYXRsIEluc3QgT2NlYW5vZywgUGFuYWppLCBHb2EsIEluZGlhLiBbS2Fy
+dXBwYXNhbXksIFAuIEsuXSBOYXRsIEluc3QgT2NlYW5vZywgUmVnIEN0ciwgS29jaGksIEluZGlh
+LiYjeEQ7Q2F0dWwsIFYgKHJlcHJpbnQgYXV0aG9yKSwgTmF0bCBJbnN0IE9jZWFub2csIFBhbmFq
+aSwgR29hLCBJbmRpYS4mI3hEO3ZlbmVjaWFjYXR1bEByZWRpZmZtYWlsLmNvbTsgZ21hbmdlc2hA
+bmlvLm9yZzsgc2FhbXMyMDA3QGdtYWlsLmNvbTwvYXV0aC1hZGRyZXNzPjx0aXRsZXM+PHRpdGxl
+PkEgcmV2aWV3IG9uIG1lc29wZWxhZ2ljIGZpc2hlcyBiZWxvbmdpbmcgdG8gZmFtaWx5IE15Y3Rv
+cGhpZGFlPC90aXRsZT48c2Vjb25kYXJ5LXRpdGxlPlJldiBGaXNoIEJpb2wgRmlzaGVyPC9zZWNv
+bmRhcnktdGl0bGU+PGFsdC10aXRsZT5SZXYuIEZpc2guIEJpb2wuIEZpc2guPC9hbHQtdGl0bGU+
+PC90aXRsZXM+PGFsdC1wZXJpb2RpY2FsPjxmdWxsLXRpdGxlPlJldmlld3MgaW4gRmlzaCBCaW9s
+b2d5IGFuZCBGaXNoZXJpZXM8L2Z1bGwtdGl0bGU+PGFiYnItMT5SZXYuIEZpc2guIEJpb2wuIEZp
+c2guPC9hYmJyLTE+PC9hbHQtcGVyaW9kaWNhbD48cGFnZXM+MzM5LTM1NDwvcGFnZXM+PHZvbHVt
+ZT4yMTwvdm9sdW1lPjxudW1iZXI+MzwvbnVtYmVyPjxrZXl3b3Jkcz48a2V5d29yZD5MYW50ZXJu
+ZmlzaGVzPC9rZXl3b3JkPjxrZXl3b3JkPkJpb2x1bWluZXNjZW5jZTwva2V5d29yZD48a2V5d29y
+ZD5EZWVwIHNjYXR0ZXJpbmcgbGF5ZXJzPC9rZXl3b3JkPjxrZXl3b3JkPk94eWdlbiBtaW5pbXVt
+PC9rZXl3b3JkPjxrZXl3b3JkPnpvbmU8L2tleXdvcmQ+PGtleXdvcmQ+VmVydGljYWwgbWlncmF0
+aW9uPC9rZXl3b3JkPjxrZXl3b3JkPndlc3Rlcm4gbm9ydGggcGFjaWZpYzwva2V5d29yZD48a2V5
+d29yZD5sYW50ZXJuZmlzaCBiZW50aG9zZW1hLXB0ZXJvdHVtPC9rZXl3b3JkPjxrZXl3b3JkPmRl
+ZXAgc2NhdHRlcmluZzwva2V5d29yZD48a2V5d29yZD5sYXllcjwva2V5d29yZD48a2V5d29yZD5v
+eHlnZW4gbWluaW11bSB6b25lPC9rZXl3b3JkPjxrZXl3b3JkPmVhc3Rlcm4gYXJhYmlhbiBzZWE8
+L2tleXdvcmQ+PGtleXdvcmQ+c291dGhlcm4tb2NlYW48L2tleXdvcmQ+PGtleXdvcmQ+Y2FyZGlv
+ZGVjdGVzLW1lZHVzYWV1czwva2V5d29yZD48a2V5d29yZD5mZWVkaW5nIGVjb2xvZ3k8L2tleXdv
+cmQ+PGtleXdvcmQ+aW5kaWFuLW9jZWFuPC9rZXl3b3JkPjxrZXl3b3JkPmFidW5kYW5jZTwva2V5
+d29yZD48a2V5d29yZD5GaXNoZXJpZXM8L2tleXdvcmQ+PGtleXdvcmQ+TWFyaW5lICZhbXA7IEZy
+ZXNod2F0ZXIgQmlvbG9neTwva2V5d29yZD48L2tleXdvcmRzPjxkYXRlcz48eWVhcj4yMDExPC95
+ZWFyPjxwdWItZGF0ZXM+PGRhdGU+U2VwPC9kYXRlPjwvcHViLWRhdGVzPjwvZGF0ZXM+PGlzYm4+
+MDk2MC0zMTY2PC9pc2JuPjxhY2Nlc3Npb24tbnVtPldPUzowMDAyOTMzOTg2MDAwMDM8L2FjY2Vz
+c2lvbi1udW0+PHdvcmstdHlwZT5SZXZpZXc8L3dvcmstdHlwZT48dXJscz48cmVsYXRlZC11cmxz
+Pjx1cmw+Jmx0O0dvIHRvIElTSSZndDs6Ly9XT1M6MDAwMjkzMzk4NjAwMDAzPC91cmw+PC9yZWxh
+dGVkLXVybHM+PC91cmxzPjxlbGVjdHJvbmljLXJlc291cmNlLW51bT4xMC4xMDA3L3MxMTE2MC0w
+MTAtOTE3Ni00PC9lbGVjdHJvbmljLXJlc291cmNlLW51bT48bGFuZ3VhZ2U+RW5nbGlzaDwvbGFu
+Z3VhZ2U+PC9yZWNvcmQ+PC9DaXRlPjxDaXRlPjxBdXRob3I+U3QuIEpvaG48L0F1dGhvcj48WWVh
+cj4yMDE2PC9ZZWFyPjxSZWNOdW0+NDcxPC9SZWNOdW0+PHJlY29yZD48cmVjLW51bWJlcj40NzE8
+L3JlYy1udW1iZXI+PGZvcmVpZ24ta2V5cz48a2V5IGFwcD0iRU4iIGRiLWlkPSJ0NXQ1czlyd2Jy
+c2FzdmVhNWZ4djV0cjRzMjJ0cHB3cmZhMGYiIHRpbWVzdGFtcD0iMTU1ODQ1NTY5NiI+NDcxPC9r
+ZXk+PC9mb3JlaWduLWtleXM+PHJlZi10eXBlIG5hbWU9IkpvdXJuYWwgQXJ0aWNsZSI+MTc8L3Jl
+Zi10eXBlPjxjb250cmlidXRvcnM+PGF1dGhvcnM+PGF1dGhvcj5TdC4gSm9obiwgTS4gQS48L2F1
+dGhvcj48YXV0aG9yPkJvcmphLCBBLjwvYXV0aG9yPjxhdXRob3I+Q2h1c3QsIEcuPC9hdXRob3I+
+PGF1dGhvcj5IZWF0aCwgTS48L2F1dGhvcj48YXV0aG9yPkdyaWdvcm92LCBJLjwvYXV0aG9yPjxh
+dXRob3I+TWFyaWFuaSwgUC48L2F1dGhvcj48YXV0aG9yPk1hcnRpbiwgQS4gUC48L2F1dGhvcj48
+YXV0aG9yPlNhbnRvcywgUi4gUy48L2F1dGhvcj48L2F1dGhvcnM+PC9jb250cmlidXRvcnM+PGF1
+dGgtYWRkcmVzcz5Qcm9mIE1pY2hhZWwgQS4gU3QuIEpvaG4sTmF0aW9uYWwgSW5zdGl0dXRlIG9m
+IEFxdWF0aWMgUmVzb3VyY2VzLCBEYW5pc2ggVGVjaG5pY2FsIFVuaXZlcnNpdHktQXF1YSxDaGFy
+bG90dGVubHVuZCwgRGVubWFyayxtc3Rqb0BhcXVhLmR0dS5kazwvYXV0aC1hZGRyZXNzPjx0aXRs
+ZXM+PHRpdGxlPkEgRGFyayBIb2xlIGluIE91ciBVbmRlcnN0YW5kaW5nIG9mIE1hcmluZSBFY29z
+eXN0ZW1zIGFuZCBUaGVpciBTZXJ2aWNlczogUGVyc3BlY3RpdmVzIGZyb20gdGhlIE1lc29wZWxh
+Z2ljIENvbW11bml0eTwvdGl0bGU+PHNlY29uZGFyeS10aXRsZT5Gcm9udGllcnMgaW4gTWFyaW5l
+IFNjaWVuY2U8L3NlY29uZGFyeS10aXRsZT48c2hvcnQtdGl0bGU+QmVuZWZpdHMgYW5kIENvbnNl
+cXVlbmNlcyBvZiBIYXJ2ZXN0aW5nIHRoZSBtZXNvcGVsYWdpYyBjb21tdW5pdHk8L3Nob3J0LXRp
+dGxlPjwvdGl0bGVzPjxwZXJpb2RpY2FsPjxmdWxsLXRpdGxlPkZyb250aWVycyBpbiBNYXJpbmUg
+U2NpZW5jZTwvZnVsbC10aXRsZT48L3BlcmlvZGljYWw+PHZvbHVtZT4zPC92b2x1bWU+PG51bWJl
+cj4zMTwvbnVtYmVyPjxrZXl3b3Jkcz48a2V5d29yZD5NZXNvcGVsYWdpYyBDb21tdW5pdHksRm9v
+ZCBwcm92aXNpb24sQ2xpbWF0ZSByZWd1bGF0aW9uLEJpb2RpdmVyc2l0eSxCZW5lZml0cyBSaXNr
+czwva2V5d29yZD48L2tleXdvcmRzPjxkYXRlcz48eWVhcj4yMDE2PC95ZWFyPjxwdWItZGF0ZXM+
+PGRhdGU+MjAxNi1NYXJjaC0xNzwvZGF0ZT48L3B1Yi1kYXRlcz48L2RhdGVzPjxpc2JuPjIyOTYt
+Nzc0NTwvaXNibj48d29yay10eXBlPlBlcnNwZWN0aXZlPC93b3JrLXR5cGU+PHVybHM+PHJlbGF0
+ZWQtdXJscz48dXJsPmh0dHBzOi8vd3d3LmZyb250aWVyc2luLm9yZy9hcnRpY2xlLzEwLjMzODkv
+Zm1hcnMuMjAxNi4wMDAzMTwvdXJsPjwvcmVsYXRlZC11cmxzPjwvdXJscz48ZWxlY3Ryb25pYy1y
+ZXNvdXJjZS1udW0+MTAuMzM4OS9mbWFycy4yMDE2LjAwMDMxPC9lbGVjdHJvbmljLXJlc291cmNl
+LW51bT48bGFuZ3VhZ2U+RW5nbGlzaDwvbGFuZ3VhZ2U+PC9yZWNvcmQ+PC9DaXRlPjwvRW5kTm90
+ZT5=
+</w:fldData>
+        </w:fldChar>
+      </w:r>
+      <w:r>
+        <w:rPr>
+          <w:sz w:val="24"/>
+        </w:rPr>
+        <w:instrText xml:space="preserve"> ADDIN EN.CITE </w:instrText>
+      </w:r>
+      <w:r>
+        <w:rPr>
+          <w:sz w:val="24"/>
+        </w:rPr>
+        <w:fldChar w:fldCharType="begin">
+          <w:fldData xml:space="preserve">PEVuZE5vdGU+PENpdGU+PEF1dGhvcj5DYXR1bDwvQXV0aG9yPjxZZWFyPjIwMTE8L1llYXI+PFJl
+Y051bT40NTU8L1JlY051bT48RGlzcGxheVRleHQ+KENhdHVsIGV0IGFsLiAyMDExLCBTdC4gSm9o
+biBldCBhbC4gMjAxNik8L0Rpc3BsYXlUZXh0PjxyZWNvcmQ+PHJlYy1udW1iZXI+NDU1PC9yZWMt
+bnVtYmVyPjxmb3JlaWduLWtleXM+PGtleSBhcHA9IkVOIiBkYi1pZD0idDV0NXM5cndicnNhc3Zl
+YTVmeHY1dHI0czIydHBwd3JmYTBmIiB0aW1lc3RhbXA9IjE1NTc5MzM0MDAiPjQ1NTwva2V5Pjwv
+Zm9yZWlnbi1rZXlzPjxyZWYtdHlwZSBuYW1lPSJKb3VybmFsIEFydGljbGUiPjE3PC9yZWYtdHlw
+ZT48Y29udHJpYnV0b3JzPjxhdXRob3JzPjxhdXRob3I+Q2F0dWwsIFYuPC9hdXRob3I+PGF1dGhv
+cj5HYXVucywgTS48L2F1dGhvcj48YXV0aG9yPkthcnVwcGFzYW15LCBQLiBLLjwvYXV0aG9yPjwv
+YXV0aG9ycz48L2NvbnRyaWJ1dG9ycz48YXV0aC1hZGRyZXNzPltDYXR1bCwgVmVuZWNpYTsgR2F1
+bnMsIE1hbmd1ZXNoXSBOYXRsIEluc3QgT2NlYW5vZywgUGFuYWppLCBHb2EsIEluZGlhLiBbS2Fy
+dXBwYXNhbXksIFAuIEsuXSBOYXRsIEluc3QgT2NlYW5vZywgUmVnIEN0ciwgS29jaGksIEluZGlh
+LiYjeEQ7Q2F0dWwsIFYgKHJlcHJpbnQgYXV0aG9yKSwgTmF0bCBJbnN0IE9jZWFub2csIFBhbmFq
+aSwgR29hLCBJbmRpYS4mI3hEO3ZlbmVjaWFjYXR1bEByZWRpZmZtYWlsLmNvbTsgZ21hbmdlc2hA
+bmlvLm9yZzsgc2FhbXMyMDA3QGdtYWlsLmNvbTwvYXV0aC1hZGRyZXNzPjx0aXRsZXM+PHRpdGxl
+PkEgcmV2aWV3IG9uIG1lc29wZWxhZ2ljIGZpc2hlcyBiZWxvbmdpbmcgdG8gZmFtaWx5IE15Y3Rv
+cGhpZGFlPC90aXRsZT48c2Vjb25kYXJ5LXRpdGxlPlJldiBGaXNoIEJpb2wgRmlzaGVyPC9zZWNv
+bmRhcnktdGl0bGU+PGFsdC10aXRsZT5SZXYuIEZpc2guIEJpb2wuIEZpc2guPC9hbHQtdGl0bGU+
+PC90aXRsZXM+PGFsdC1wZXJpb2RpY2FsPjxmdWxsLXRpdGxlPlJldmlld3MgaW4gRmlzaCBCaW9s
+b2d5IGFuZCBGaXNoZXJpZXM8L2Z1bGwtdGl0bGU+PGFiYnItMT5SZXYuIEZpc2guIEJpb2wuIEZp
+c2guPC9hYmJyLTE+PC9hbHQtcGVyaW9kaWNhbD48cGFnZXM+MzM5LTM1NDwvcGFnZXM+PHZvbHVt
+ZT4yMTwvdm9sdW1lPjxudW1iZXI+MzwvbnVtYmVyPjxrZXl3b3Jkcz48a2V5d29yZD5MYW50ZXJu
+ZmlzaGVzPC9rZXl3b3JkPjxrZXl3b3JkPkJpb2x1bWluZXNjZW5jZTwva2V5d29yZD48a2V5d29y
+ZD5EZWVwIHNjYXR0ZXJpbmcgbGF5ZXJzPC9rZXl3b3JkPjxrZXl3b3JkPk94eWdlbiBtaW5pbXVt
+PC9rZXl3b3JkPjxrZXl3b3JkPnpvbmU8L2tleXdvcmQ+PGtleXdvcmQ+VmVydGljYWwgbWlncmF0
+aW9uPC9rZXl3b3JkPjxrZXl3b3JkPndlc3Rlcm4gbm9ydGggcGFjaWZpYzwva2V5d29yZD48a2V5
+d29yZD5sYW50ZXJuZmlzaCBiZW50aG9zZW1hLXB0ZXJvdHVtPC9rZXl3b3JkPjxrZXl3b3JkPmRl
+ZXAgc2NhdHRlcmluZzwva2V5d29yZD48a2V5d29yZD5sYXllcjwva2V5d29yZD48a2V5d29yZD5v
+eHlnZW4gbWluaW11bSB6b25lPC9rZXl3b3JkPjxrZXl3b3JkPmVhc3Rlcm4gYXJhYmlhbiBzZWE8
+L2tleXdvcmQ+PGtleXdvcmQ+c291dGhlcm4tb2NlYW48L2tleXdvcmQ+PGtleXdvcmQ+Y2FyZGlv
+ZGVjdGVzLW1lZHVzYWV1czwva2V5d29yZD48a2V5d29yZD5mZWVkaW5nIGVjb2xvZ3k8L2tleXdv
+cmQ+PGtleXdvcmQ+aW5kaWFuLW9jZWFuPC9rZXl3b3JkPjxrZXl3b3JkPmFidW5kYW5jZTwva2V5
+d29yZD48a2V5d29yZD5GaXNoZXJpZXM8L2tleXdvcmQ+PGtleXdvcmQ+TWFyaW5lICZhbXA7IEZy
+ZXNod2F0ZXIgQmlvbG9neTwva2V5d29yZD48L2tleXdvcmRzPjxkYXRlcz48eWVhcj4yMDExPC95
+ZWFyPjxwdWItZGF0ZXM+PGRhdGU+U2VwPC9kYXRlPjwvcHViLWRhdGVzPjwvZGF0ZXM+PGlzYm4+
+MDk2MC0zMTY2PC9pc2JuPjxhY2Nlc3Npb24tbnVtPldPUzowMDAyOTMzOTg2MDAwMDM8L2FjY2Vz
+c2lvbi1udW0+PHdvcmstdHlwZT5SZXZpZXc8L3dvcmstdHlwZT48dXJscz48cmVsYXRlZC11cmxz
+Pjx1cmw+Jmx0O0dvIHRvIElTSSZndDs6Ly9XT1M6MDAwMjkzMzk4NjAwMDAzPC91cmw+PC9yZWxh
+dGVkLXVybHM+PC91cmxzPjxlbGVjdHJvbmljLXJlc291cmNlLW51bT4xMC4xMDA3L3MxMTE2MC0w
+MTAtOTE3Ni00PC9lbGVjdHJvbmljLXJlc291cmNlLW51bT48bGFuZ3VhZ2U+RW5nbGlzaDwvbGFu
+Z3VhZ2U+PC9yZWNvcmQ+PC9DaXRlPjxDaXRlPjxBdXRob3I+U3QuIEpvaG48L0F1dGhvcj48WWVh
+cj4yMDE2PC9ZZWFyPjxSZWNOdW0+NDcxPC9SZWNOdW0+PHJlY29yZD48cmVjLW51bWJlcj40NzE8
+L3JlYy1udW1iZXI+PGZvcmVpZ24ta2V5cz48a2V5IGFwcD0iRU4iIGRiLWlkPSJ0NXQ1czlyd2Jy
+c2FzdmVhNWZ4djV0cjRzMjJ0cHB3cmZhMGYiIHRpbWVzdGFtcD0iMTU1ODQ1NTY5NiI+NDcxPC9r
+ZXk+PC9mb3JlaWduLWtleXM+PHJlZi10eXBlIG5hbWU9IkpvdXJuYWwgQXJ0aWNsZSI+MTc8L3Jl
+Zi10eXBlPjxjb250cmlidXRvcnM+PGF1dGhvcnM+PGF1dGhvcj5TdC4gSm9obiwgTS4gQS48L2F1
+dGhvcj48YXV0aG9yPkJvcmphLCBBLjwvYXV0aG9yPjxhdXRob3I+Q2h1c3QsIEcuPC9hdXRob3I+
+PGF1dGhvcj5IZWF0aCwgTS48L2F1dGhvcj48YXV0aG9yPkdyaWdvcm92LCBJLjwvYXV0aG9yPjxh
+dXRob3I+TWFyaWFuaSwgUC48L2F1dGhvcj48YXV0aG9yPk1hcnRpbiwgQS4gUC48L2F1dGhvcj48
+YXV0aG9yPlNhbnRvcywgUi4gUy48L2F1dGhvcj48L2F1dGhvcnM+PC9jb250cmlidXRvcnM+PGF1
+dGgtYWRkcmVzcz5Qcm9mIE1pY2hhZWwgQS4gU3QuIEpvaG4sTmF0aW9uYWwgSW5zdGl0dXRlIG9m
+IEFxdWF0aWMgUmVzb3VyY2VzLCBEYW5pc2ggVGVjaG5pY2FsIFVuaXZlcnNpdHktQXF1YSxDaGFy
+bG90dGVubHVuZCwgRGVubWFyayxtc3Rqb0BhcXVhLmR0dS5kazwvYXV0aC1hZGRyZXNzPjx0aXRs
+ZXM+PHRpdGxlPkEgRGFyayBIb2xlIGluIE91ciBVbmRlcnN0YW5kaW5nIG9mIE1hcmluZSBFY29z
+eXN0ZW1zIGFuZCBUaGVpciBTZXJ2aWNlczogUGVyc3BlY3RpdmVzIGZyb20gdGhlIE1lc29wZWxh
+Z2ljIENvbW11bml0eTwvdGl0bGU+PHNlY29uZGFyeS10aXRsZT5Gcm9udGllcnMgaW4gTWFyaW5l
+IFNjaWVuY2U8L3NlY29uZGFyeS10aXRsZT48c2hvcnQtdGl0bGU+QmVuZWZpdHMgYW5kIENvbnNl
+cXVlbmNlcyBvZiBIYXJ2ZXN0aW5nIHRoZSBtZXNvcGVsYWdpYyBjb21tdW5pdHk8L3Nob3J0LXRp
+dGxlPjwvdGl0bGVzPjxwZXJpb2RpY2FsPjxmdWxsLXRpdGxlPkZyb250aWVycyBpbiBNYXJpbmUg
+U2NpZW5jZTwvZnVsbC10aXRsZT48L3BlcmlvZGljYWw+PHZvbHVtZT4zPC92b2x1bWU+PG51bWJl
+cj4zMTwvbnVtYmVyPjxrZXl3b3Jkcz48a2V5d29yZD5NZXNvcGVsYWdpYyBDb21tdW5pdHksRm9v
+ZCBwcm92aXNpb24sQ2xpbWF0ZSByZWd1bGF0aW9uLEJpb2RpdmVyc2l0eSxCZW5lZml0cyBSaXNr
+czwva2V5d29yZD48L2tleXdvcmRzPjxkYXRlcz48eWVhcj4yMDE2PC95ZWFyPjxwdWItZGF0ZXM+
+PGRhdGU+MjAxNi1NYXJjaC0xNzwvZGF0ZT48L3B1Yi1kYXRlcz48L2RhdGVzPjxpc2JuPjIyOTYt
+Nzc0NTwvaXNibj48d29yay10eXBlPlBlcnNwZWN0aXZlPC93b3JrLXR5cGU+PHVybHM+PHJlbGF0
+ZWQtdXJscz48dXJsPmh0dHBzOi8vd3d3LmZyb250aWVyc2luLm9yZy9hcnRpY2xlLzEwLjMzODkv
+Zm1hcnMuMjAxNi4wMDAzMTwvdXJsPjwvcmVsYXRlZC11cmxzPjwvdXJscz48ZWxlY3Ryb25pYy1y
+ZXNvdXJjZS1udW0+MTAuMzM4OS9mbWFycy4yMDE2LjAwMDMxPC9lbGVjdHJvbmljLXJlc291cmNl
+LW51bT48bGFuZ3VhZ2U+RW5nbGlzaDwvbGFuZ3VhZ2U+PC9yZWNvcmQ+PC9DaXRlPjwvRW5kTm90
+ZT5=
+</w:fldData>
+        </w:fldChar>
+      </w:r>
+      <w:r>
+        <w:rPr>
+          <w:sz w:val="24"/>
+        </w:rPr>
+        <w:instrText xml:space="preserve"> ADDIN EN.CITE.DATA </w:instrText>
+      </w:r>
+      <w:r>
+        <w:rPr>
+          <w:sz w:val="24"/>
+        </w:rPr>
+      </w:r>
+      <w:r>
+        <w:rPr>
+          <w:sz w:val="24"/>
+        </w:rPr>
+        <w:fldChar w:fldCharType="end"/>
+      </w:r>
+      <w:r>
+        <w:rPr>
+          <w:sz w:val="24"/>
+        </w:rPr>
+        <w:fldChar w:fldCharType="separate"/>
+      </w:r>
+      <w:r>
+        <w:rPr>
+          <w:noProof/>
+          <w:sz w:val="24"/>
+        </w:rPr>
+        <w:t>(Catul et al. 2011, St. John et al. 2016)</w:t>
+      </w:r>
+      <w:r>
+        <w:rPr>
+          <w:sz w:val="24"/>
+        </w:rPr>
+        <w:fldChar w:fldCharType="end"/>
+      </w:r>
+      <w:r>
+        <w:rPr>
+          <w:sz w:val="24"/>
+        </w:rPr>
+        <w:t>.</w:t>
+      </w:r>
+      <w:commentRangeEnd w:id="2"/>
+      <w:r>
+        <w:rPr>
+          <w:rStyle w:val="CommentReference"/>
+        </w:rPr>
+        <w:commentReference w:id="2"/>
+      </w:r>
+      <w:r>
+        <w:rPr>
+          <w:sz w:val="24"/>
+        </w:rPr>
+        <w:t xml:space="preserve"> Understanding Scotia Sea myctophids’ contribution to the biological carbon pump is essential for investigating the impacts of ocean warming, and potential harvesting.</w:t>
+      </w:r>
+      <w:bookmarkStart w:id="3" w:name="_GoBack"/>
+      <w:bookmarkEnd w:id="3"/>
+    </w:p>
+    <w:p>
+      <w:pPr>
+        <w:spacing w:line="480" w:lineRule="auto"/>
+        <w:rPr>
+          <w:sz w:val="24"/>
+        </w:rPr>
+      </w:pPr>
+    </w:p>
+    <w:p>
+      <w:pPr>
+        <w:spacing w:line="480" w:lineRule="auto"/>
+        <w:rPr>
+          <w:sz w:val="24"/>
+        </w:rPr>
+      </w:pPr>
+      <w:r>
+        <w:rPr>
+          <w:sz w:val="24"/>
+        </w:rPr>
+        <w:t xml:space="preserve"> </w:t>
+      </w:r>
+      <w:commentRangeEnd w:id="1"/>
+      <w:r>
+        <w:rPr>
+          <w:rStyle w:val="CommentReference"/>
+        </w:rPr>
+        <w:commentReference w:id="1"/>
+      </w:r>
+      <w:r>
+        <w:rPr>
+          <w:sz w:val="24"/>
+        </w:rPr>
         <w:t xml:space="preserve">Scotia Sea myctophids </w:t>
       </w:r>
       <w:r>
@@ -759,7 +1158,13 @@
         <w:rPr>
           <w:sz w:val="24"/>
         </w:rPr>
-        <w:t>0.05 – 0.28 mg C m</w:t>
+        <w:t>0.05 -</w:t>
+      </w:r>
+      <w:r>
+        <w:rPr>
+          <w:sz w:val="24"/>
+        </w:rPr>
+        <w:t xml:space="preserve"> 0.28 mg C m</w:t>
       </w:r>
       <w:r>
         <w:rPr>
@@ -791,7 +1196,19 @@
         <w:rPr>
           <w:sz w:val="24"/>
         </w:rPr>
-        <w:t xml:space="preserve">to active carbon flux, equivalent to 9 – 47 % of gravitational particulate flux in the same area </w:t>
+        <w:t>to activ</w:t>
+      </w:r>
+      <w:r>
+        <w:rPr>
+          <w:sz w:val="24"/>
+        </w:rPr>
+        <w:t>e carbon flux, equivalent to 9 -</w:t>
+      </w:r>
+      <w:r>
+        <w:rPr>
+          <w:sz w:val="24"/>
+        </w:rPr>
+        <w:t xml:space="preserve"> 47 % of gravitational particulate flux in the same area </w:t>
       </w:r>
       <w:r>
         <w:rPr>
@@ -936,13 +1353,25 @@
         <w:rPr>
           <w:sz w:val="24"/>
         </w:rPr>
-        <w:t>. This figure was obtained by estimated individual myctophids</w:t>
-      </w:r>
-      <w:r>
-        <w:rPr>
-          <w:sz w:val="24"/>
-        </w:rPr>
-        <w:t xml:space="preserve"> mass-specific metabolic rate (</w:t>
+        <w:t xml:space="preserve">. This </w:t>
+      </w:r>
+      <w:r>
+        <w:rPr>
+          <w:sz w:val="24"/>
+        </w:rPr>
+        <w:t>figure was obtained by estimating</w:t>
+      </w:r>
+      <w:r>
+        <w:rPr>
+          <w:sz w:val="24"/>
+        </w:rPr>
+        <w:t xml:space="preserve"> </w:t>
+      </w:r>
+      <w:r>
+        <w:rPr>
+          <w:sz w:val="24"/>
+        </w:rPr>
+        <w:t>mass-specific metabolic rate (</w:t>
       </w:r>
       <w:r>
         <w:rPr>
@@ -1000,7 +1429,19 @@
         <w:rPr>
           <w:sz w:val="24"/>
         </w:rPr>
-        <w:t>) according to the following equation</w:t>
+        <w:t xml:space="preserve">) </w:t>
+      </w:r>
+      <w:r>
+        <w:rPr>
+          <w:sz w:val="24"/>
+        </w:rPr>
+        <w:t xml:space="preserve">of individual myctophids </w:t>
+      </w:r>
+      <w:r>
+        <w:rPr>
+          <w:sz w:val="24"/>
+        </w:rPr>
+        <w:t>according to the following equation</w:t>
       </w:r>
       <w:r>
         <w:rPr>
@@ -1320,13 +1761,25 @@
         <w:rPr>
           <w:sz w:val="24"/>
         </w:rPr>
-        <w:t>Equation 1</w:t>
-      </w:r>
-      <w:r>
-        <w:rPr>
-          <w:sz w:val="24"/>
-        </w:rPr>
-        <w:t xml:space="preserve"> was parameterised using five studies of myctophid respiration rate, measure through either respirometry</w:t>
+        <w:t>In Belcher et al. 2019, equation 1</w:t>
+      </w:r>
+      <w:r>
+        <w:rPr>
+          <w:sz w:val="24"/>
+        </w:rPr>
+        <w:t xml:space="preserve"> was parameterised using five studies of myctophid respiration rate, measure</w:t>
+      </w:r>
+      <w:r>
+        <w:rPr>
+          <w:sz w:val="24"/>
+        </w:rPr>
+        <w:t>d</w:t>
+      </w:r>
+      <w:r>
+        <w:rPr>
+          <w:sz w:val="24"/>
+        </w:rPr>
+        <w:t xml:space="preserve"> through either respirometry</w:t>
       </w:r>
       <w:r>
         <w:rPr>
@@ -1375,67 +1828,109 @@
         <w:rPr>
           <w:sz w:val="24"/>
         </w:rPr>
-        <w:t>or electron transport system enzyme activity (ETS)</w:t>
-      </w:r>
-      <w:r>
-        <w:rPr>
-          <w:sz w:val="24"/>
-        </w:rPr>
-        <w:t xml:space="preserve"> </w:t>
+        <w:t>or electron transport system enzyme activity (ET</w:t>
+      </w:r>
+      <w:r>
+        <w:rPr>
+          <w:sz w:val="24"/>
+        </w:rPr>
+        <w:t xml:space="preserve">S; </w:t>
+      </w:r>
+      <w:r>
+        <w:rPr>
+          <w:sz w:val="24"/>
+        </w:rPr>
+        <w:t>Torres &amp; Somero 1988, Ikeda 1989, Ariza et al. 2015</w:t>
       </w:r>
       <w:r>
         <w:rPr>
           <w:sz w:val="24"/>
         </w:rPr>
         <w:fldChar w:fldCharType="begin">
-          <w:fldData xml:space="preserve">PEVuZE5vdGU+PENpdGU+PEF1dGhvcj5Ub3JyZXM8L0F1dGhvcj48WWVhcj4xOTg4PC9ZZWFyPjxS
-ZWNOdW0+NDUxPC9SZWNOdW0+PERpc3BsYXlUZXh0PihUb3JyZXMgJmFtcDsgU29tZXJvIDE5ODgs
-IElrZWRhIDE5ODksIEFyaXphIGV0IGFsLiAyMDE1KTwvRGlzcGxheVRleHQ+PHJlY29yZD48cmVj
-LW51bWJlcj40NTE8L3JlYy1udW1iZXI+PGZvcmVpZ24ta2V5cz48a2V5IGFwcD0iRU4iIGRiLWlk
-PSJ0NXQ1czlyd2Jyc2FzdmVhNWZ4djV0cjRzMjJ0cHB3cmZhMGYiIHRpbWVzdGFtcD0iMTU1Nzkz
-Mjg4MiI+NDUxPC9rZXk+PC9mb3JlaWduLWtleXM+PHJlZi10eXBlIG5hbWU9IkpvdXJuYWwgQXJ0
-aWNsZSI+MTc8L3JlZi10eXBlPjxjb250cmlidXRvcnM+PGF1dGhvcnM+PGF1dGhvcj5Ub3JyZXMs
-IEouSi48L2F1dGhvcj48YXV0aG9yPlNvbWVybywgRy5OLjwvYXV0aG9yPjwvYXV0aG9ycz48L2Nv
-bnRyaWJ1dG9ycz48dGl0bGVzPjx0aXRsZT5NZXRhYm9saXNtLCBlbnp5bWljIGFjdGl2aXRpZXMg
-YW5kIGNvbGQgYWRhcHRhdGlvbiBpbiBBbnRhcmN0aWMgbWVzb3BlbGFnaWMgZmlzaGVzPC90aXRs
-ZT48c2Vjb25kYXJ5LXRpdGxlPk1hciBCaW9sPC9zZWNvbmRhcnktdGl0bGU+PC90aXRsZXM+PHBl
-cmlvZGljYWw+PGZ1bGwtdGl0bGU+TWFyIEJpb2w8L2Z1bGwtdGl0bGU+PC9wZXJpb2RpY2FsPjxw
-YWdlcz4xNjktMTgwPC9wYWdlcz48dm9sdW1lPjk4PC92b2x1bWU+PG51bWJlcj4yPC9udW1iZXI+
-PGRhdGVzPjx5ZWFyPjE5ODg8L3llYXI+PC9kYXRlcz48aXNibj4wMDI1LTMxNjI8L2lzYm4+PHVy
-bHM+PC91cmxzPjwvcmVjb3JkPjwvQ2l0ZT48Q2l0ZT48QXV0aG9yPkFyaXphPC9BdXRob3I+PFll
-YXI+MjAxNTwvWWVhcj48UmVjTnVtPjQ2MDwvUmVjTnVtPjxyZWNvcmQ+PHJlYy1udW1iZXI+NDYw
-PC9yZWMtbnVtYmVyPjxmb3JlaWduLWtleXM+PGtleSBhcHA9IkVOIiBkYi1pZD0idDV0NXM5cndi
-cnNhc3ZlYTVmeHY1dHI0czIydHBwd3JmYTBmIiB0aW1lc3RhbXA9IjE1NTg0NTUzNjEiPjQ2MDwv
-a2V5PjwvZm9yZWlnbi1rZXlzPjxyZWYtdHlwZSBuYW1lPSJKb3VybmFsIEFydGljbGUiPjE3PC9y
-ZWYtdHlwZT48Y29udHJpYnV0b3JzPjxhdXRob3JzPjxhdXRob3I+QXJpemEsIEEuPC9hdXRob3I+
-PGF1dGhvcj5HYXJpam8sIEouIEMuPC9hdXRob3I+PGF1dGhvcj5MYW5kZWlyYSwgSi4gTS48L2F1
-dGhvcj48YXV0aG9yPkJvcmRlcywgRi48L2F1dGhvcj48YXV0aG9yPkhlcm7DoW5kZXotTGXDs24s
-IFMuPC9hdXRob3I+PC9hdXRob3JzPjwvY29udHJpYnV0b3JzPjx0aXRsZXM+PHRpdGxlPk1pZ3Jh
-bnQgYmlvbWFzcyBhbmQgcmVzcGlyYXRvcnkgY2FyYm9uIGZsdXggYnkgem9vcGxhbmt0b24gYW5k
-IG1pY3JvbmVrdG9uIGluIHRoZSBzdWJ0cm9waWNhbCBub3J0aGVhc3QgQXRsYW50aWMgT2NlYW4g
-KENhbmFyeSBJc2xhbmRzKTwvdGl0bGU+PHNlY29uZGFyeS10aXRsZT5Qcm9nIE9jZWFub2dyPC9z
-ZWNvbmRhcnktdGl0bGU+PC90aXRsZXM+PHBlcmlvZGljYWw+PGZ1bGwtdGl0bGU+UHJvZyBPY2Vh
-bm9ncjwvZnVsbC10aXRsZT48L3BlcmlvZGljYWw+PHBhZ2VzPjMzMC0zNDI8L3BhZ2VzPjx2b2x1
-bWU+MTM0PC92b2x1bWU+PGRhdGVzPjx5ZWFyPjIwMTU8L3llYXI+PHB1Yi1kYXRlcz48ZGF0ZT4y
-MDE1LzA1LzAxLzwvZGF0ZT48L3B1Yi1kYXRlcz48L2RhdGVzPjxpc2JuPjAwNzktNjYxMTwvaXNi
-bj48dXJscz48cmVsYXRlZC11cmxzPjx1cmw+aHR0cDovL3d3dy5zY2llbmNlZGlyZWN0LmNvbS9z
-Y2llbmNlL2FydGljbGUvcGlpL1MwMDc5NjYxMTE1MDAwNDQwPC91cmw+PC9yZWxhdGVkLXVybHM+
-PC91cmxzPjxlbGVjdHJvbmljLXJlc291cmNlLW51bT5odHRwczovL2RvaS5vcmcvMTAuMTAxNi9q
-LnBvY2Vhbi4yMDE1LjAzLjAwMzwvZWxlY3Ryb25pYy1yZXNvdXJjZS1udW0+PC9yZWNvcmQ+PC9D
-aXRlPjxDaXRlPjxBdXRob3I+SWtlZGE8L0F1dGhvcj48WWVhcj4xOTg5PC9ZZWFyPjxSZWNOdW0+
-NDY0PC9SZWNOdW0+PHJlY29yZD48cmVjLW51bWJlcj40NjQ8L3JlYy1udW1iZXI+PGZvcmVpZ24t
-a2V5cz48a2V5IGFwcD0iRU4iIGRiLWlkPSJ0NXQ1czlyd2Jyc2FzdmVhNWZ4djV0cjRzMjJ0cHB3
-cmZhMGYiIHRpbWVzdGFtcD0iMTU1ODQ1NTQ3NyI+NDY0PC9rZXk+PC9mb3JlaWduLWtleXM+PHJl
-Zi10eXBlIG5hbWU9IkpvdXJuYWwgQXJ0aWNsZSI+MTc8L3JlZi10eXBlPjxjb250cmlidXRvcnM+
-PGF1dGhvcnM+PGF1dGhvcj5Ja2VkYSwgVC48L2F1dGhvcj48L2F1dGhvcnM+PC9jb250cmlidXRv
-cnM+PHRpdGxlcz48dGl0bGU+RXN0aW1hdGVkIHJlc3BpcmF0aW9uIHJhdGUgb2YgbXljdG9waGlk
-IGZpc2ggZnJvbSB0aGUgZW56eW1lIGFjdGl2aXR5IG9mIHRoZSBlbGVjdHJvbi10cmFuc3BvcnQt
-c3lzdGVtPC90aXRsZT48c2Vjb25kYXJ5LXRpdGxlPkogT2NlYW5vZyBTb2MgSnBuPC9zZWNvbmRh
-cnktdGl0bGU+PC90aXRsZXM+PHBlcmlvZGljYWw+PGZ1bGwtdGl0bGU+SiBPY2Vhbm9nIFNvYyBK
-cG48L2Z1bGwtdGl0bGU+PC9wZXJpb2RpY2FsPjxwYWdlcz4xNjctMTczPC9wYWdlcz48dm9sdW1l
-PjQ1PC92b2x1bWU+PG51bWJlcj4zPC9udW1iZXI+PGRhdGVzPjx5ZWFyPjE5ODk8L3llYXI+PC9k
-YXRlcz48aXNibj4wMDI5LTgxMzE8L2lzYm4+PHVybHM+PC91cmxzPjwvcmVjb3JkPjwvQ2l0ZT48
-L0VuZE5vdGU+
+          <w:fldData xml:space="preserve">PEVuZE5vdGU+PENpdGUgRXhjbHVkZUF1dGg9IjEiIEV4Y2x1ZGVZZWFyPSIxIiBIaWRkZW49IjEi
+PjxBdXRob3I+VG9ycmVzPC9BdXRob3I+PFllYXI+MTk3OTwvWWVhcj48UmVjTnVtPjUzNjwvUmVj
+TnVtPjxyZWNvcmQ+PHJlYy1udW1iZXI+NTM2PC9yZWMtbnVtYmVyPjxmb3JlaWduLWtleXM+PGtl
+eSBhcHA9IkVOIiBkYi1pZD0idDV0NXM5cndicnNhc3ZlYTVmeHY1dHI0czIydHBwd3JmYTBmIiB0
+aW1lc3RhbXA9IjE1NzY3NTQ1MzgiPjUzNjwva2V5PjwvZm9yZWlnbi1rZXlzPjxyZWYtdHlwZSBu
+YW1lPSJKb3VybmFsIEFydGljbGUiPjE3PC9yZWYtdHlwZT48Y29udHJpYnV0b3JzPjxhdXRob3Jz
+PjxhdXRob3I+VG9ycmVzLCBKLiBKLjwvYXV0aG9yPjxhdXRob3I+QmVsbWFuLCBCLiBXLjwvYXV0
+aG9yPjxhdXRob3I+Q2hpbGRyZXNzLCBKLiBKLjwvYXV0aG9yPjwvYXV0aG9ycz48L2NvbnRyaWJ1
+dG9ycz48dGl0bGVzPjx0aXRsZT5PeHlnZW4gY29uc3VtcHRpb24gcmF0ZXMgb2YgbWlkd2F0ZXIg
+ZmlzaGVzIGFzIGEgZnVuY3Rpb24gb2YgZGVwdGggb2Ygb2NjdXJlZW5jZTwvdGl0bGU+PHNlY29u
+ZGFyeS10aXRsZT5EZWVwLVNlYSBSZXMgQSwgT2NlYW5vZ3IgUmVzIFBhcDwvc2Vjb25kYXJ5LXRp
+dGxlPjwvdGl0bGVzPjxwZXJpb2RpY2FsPjxmdWxsLXRpdGxlPkRlZXAtU2VhIFJlcyBBLCBPY2Vh
+bm9nciBSZXMgUGFwPC9mdWxsLXRpdGxlPjwvcGVyaW9kaWNhbD48cGFnZXM+MTg1LTE5NzwvcGFn
+ZXM+PHZvbHVtZT4yNjwvdm9sdW1lPjxudW1iZXI+MjwvbnVtYmVyPjxkYXRlcz48eWVhcj4xOTc5
+PC95ZWFyPjxwdWItZGF0ZXM+PGRhdGU+MTk3OS8wMi8wMS88L2RhdGU+PC9wdWItZGF0ZXM+PC9k
+YXRlcz48aXNibj4wMTk4LTAxNDk8L2lzYm4+PHVybHM+PHJlbGF0ZWQtdXJscz48dXJsPmh0dHA6
+Ly93d3cuc2NpZW5jZWRpcmVjdC5jb20vc2NpZW5jZS9hcnRpY2xlL3BpaS8wMTk4MDE0OTc5OTAw
+NzVYPC91cmw+PC9yZWxhdGVkLXVybHM+PC91cmxzPjxlbGVjdHJvbmljLXJlc291cmNlLW51bT5o
+dHRwczovL2RvaS5vcmcvMTAuMTAxNi8wMTk4LTAxNDkoNzkpOTAwNzUtWDwvZWxlY3Ryb25pYy1y
+ZXNvdXJjZS1udW0+PC9yZWNvcmQ+PC9DaXRlPjxDaXRlIEV4Y2x1ZGVBdXRoPSIxIiBFeGNsdWRl
+WWVhcj0iMSIgSGlkZGVuPSIxIj48QXV0aG9yPkRvbm5lbGx5PC9BdXRob3I+PFllYXI+MTk4ODwv
+WWVhcj48UmVjTnVtPjQ2MzwvUmVjTnVtPjxyZWNvcmQ+PHJlYy1udW1iZXI+NDYzPC9yZWMtbnVt
+YmVyPjxmb3JlaWduLWtleXM+PGtleSBhcHA9IkVOIiBkYi1pZD0idDV0NXM5cndicnNhc3ZlYTVm
+eHY1dHI0czIydHBwd3JmYTBmIiB0aW1lc3RhbXA9IjE1NTg0NTU0NDgiPjQ2Mzwva2V5PjwvZm9y
+ZWlnbi1rZXlzPjxyZWYtdHlwZSBuYW1lPSJKb3VybmFsIEFydGljbGUiPjE3PC9yZWYtdHlwZT48
+Y29udHJpYnV0b3JzPjxhdXRob3JzPjxhdXRob3I+RG9ubmVsbHksIEouPC9hdXRob3I+PGF1dGhv
+cj5Ub3JyZXMsIEouSi48L2F1dGhvcj48L2F1dGhvcnM+PC9jb250cmlidXRvcnM+PHRpdGxlcz48
+dGl0bGU+T3h5Z2VuIGNvbnN1bXB0aW9uIG9mIG1pZHdhdGVyIGZpc2hlcyBhbmQgY3J1c3RhY2Vh
+bnMgZnJvbSB0aGUgZWFzdGVybiBHdWxmIG9mIE1leGljbzwvdGl0bGU+PHNlY29uZGFyeS10aXRs
+ZT5NYXIgQmlvbDwvc2Vjb25kYXJ5LXRpdGxlPjwvdGl0bGVzPjxwZXJpb2RpY2FsPjxmdWxsLXRp
+dGxlPk1hciBCaW9sPC9mdWxsLXRpdGxlPjwvcGVyaW9kaWNhbD48cGFnZXM+NDgzLTQ5NDwvcGFn
+ZXM+PHZvbHVtZT45Nzwvdm9sdW1lPjxudW1iZXI+NDwvbnVtYmVyPjxkYXRlcz48eWVhcj4xOTg4
+PC95ZWFyPjwvZGF0ZXM+PGlzYm4+MDAyNS0zMTYyPC9pc2JuPjx1cmxzPjwvdXJscz48L3JlY29y
+ZD48L0NpdGU+PENpdGUgRXhjbHVkZUF1dGg9IjEiIEV4Y2x1ZGVZZWFyPSIxIiBIaWRkZW49IjEi
+PjxBdXRob3I+VG9ycmVzPC9BdXRob3I+PFllYXI+MTk4ODwvWWVhcj48UmVjTnVtPjQ1MDwvUmVj
+TnVtPjxyZWNvcmQ+PHJlYy1udW1iZXI+NDUwPC9yZWMtbnVtYmVyPjxmb3JlaWduLWtleXM+PGtl
+eSBhcHA9IkVOIiBkYi1pZD0idDV0NXM5cndicnNhc3ZlYTVmeHY1dHI0czIydHBwd3JmYTBmIiB0
+aW1lc3RhbXA9IjE1NTc5MzI4MTQiPjQ1MDwva2V5PjwvZm9yZWlnbi1rZXlzPjxyZWYtdHlwZSBu
+YW1lPSJKb3VybmFsIEFydGljbGUiPjE3PC9yZWYtdHlwZT48Y29udHJpYnV0b3JzPjxhdXRob3Jz
+PjxhdXRob3I+VG9ycmVzLCBKLkouPC9hdXRob3I+PGF1dGhvcj5Tb21lcm8sIEcuTi48L2F1dGhv
+cj48L2F1dGhvcnM+PC9jb250cmlidXRvcnM+PHRpdGxlcz48dGl0bGU+VmVydGljYWwgZGlzdHJp
+YnV0aW9uIGFuZCBtZXRhYm9saXNtIGluIEFudGFyY3RpYyBtZXNvcGVsYWdpYyBmaXNoZXM8L3Rp
+dGxlPjxzZWNvbmRhcnktdGl0bGU+Q29tcGFyYXRpdmUgQmlvY2hlbWlzdHJ5IGFuZCBQaHlzaW9s
+b2d5LS1QYXJ0IEI6IEJpb2NoZW1pc3RyeSBhbmQgTW9sZWN1bGFyIEJpb2xvZ3k8L3NlY29uZGFy
+eS10aXRsZT48L3RpdGxlcz48cGVyaW9kaWNhbD48ZnVsbC10aXRsZT5Db21wYXJhdGl2ZSBCaW9j
+aGVtaXN0cnkgYW5kIFBoeXNpb2xvZ3ktLVBhcnQgQjogQmlvY2hlbWlzdHJ5IGFuZCBNb2xlY3Vs
+YXIgQmlvbG9neTwvZnVsbC10aXRsZT48L3BlcmlvZGljYWw+PHBhZ2VzPjUyMS01Mjg8L3BhZ2Vz
+Pjx2b2x1bWU+OTA8L3ZvbHVtZT48bnVtYmVyPjM8L251bWJlcj48ZGF0ZXM+PHllYXI+MTk4ODwv
+eWVhcj48L2RhdGVzPjxpc2JuPjAzMDUtMDQ5MTwvaXNibj48dXJscz48L3VybHM+PC9yZWNvcmQ+
+PC9DaXRlPjxDaXRlIEV4Y2x1ZGVBdXRoPSIxIiBFeGNsdWRlWWVhcj0iMSIgSGlkZGVuPSIxIj48
+QXV0aG9yPklrZWRhPC9BdXRob3I+PFllYXI+MTk4OTwvWWVhcj48UmVjTnVtPjQ2NDwvUmVjTnVt
+PjxyZWNvcmQ+PHJlYy1udW1iZXI+NDY0PC9yZWMtbnVtYmVyPjxmb3JlaWduLWtleXM+PGtleSBh
+cHA9IkVOIiBkYi1pZD0idDV0NXM5cndicnNhc3ZlYTVmeHY1dHI0czIydHBwd3JmYTBmIiB0aW1l
+c3RhbXA9IjE1NTg0NTU0NzciPjQ2NDwva2V5PjwvZm9yZWlnbi1rZXlzPjxyZWYtdHlwZSBuYW1l
+PSJKb3VybmFsIEFydGljbGUiPjE3PC9yZWYtdHlwZT48Y29udHJpYnV0b3JzPjxhdXRob3JzPjxh
+dXRob3I+SWtlZGEsIFQuPC9hdXRob3I+PC9hdXRob3JzPjwvY29udHJpYnV0b3JzPjx0aXRsZXM+
+PHRpdGxlPkVzdGltYXRlZCByZXNwaXJhdGlvbiByYXRlIG9mIG15Y3RvcGhpZCBmaXNoIGZyb20g
+dGhlIGVuenltZSBhY3Rpdml0eSBvZiB0aGUgZWxlY3Ryb24tdHJhbnNwb3J0LXN5c3RlbTwvdGl0
+bGU+PHNlY29uZGFyeS10aXRsZT5KIE9jZWFub2cgU29jIEpwbjwvc2Vjb25kYXJ5LXRpdGxlPjwv
+dGl0bGVzPjxwZXJpb2RpY2FsPjxmdWxsLXRpdGxlPkogT2NlYW5vZyBTb2MgSnBuPC9mdWxsLXRp
+dGxlPjwvcGVyaW9kaWNhbD48cGFnZXM+MTY3LTE3MzwvcGFnZXM+PHZvbHVtZT40NTwvdm9sdW1l
+PjxudW1iZXI+MzwvbnVtYmVyPjxkYXRlcz48eWVhcj4xOTg5PC95ZWFyPjwvZGF0ZXM+PGlzYm4+
+MDAyOS04MTMxPC9pc2JuPjx1cmxzPjwvdXJscz48L3JlY29yZD48L0NpdGU+PENpdGUgRXhjbHVk
+ZUF1dGg9IjEiIEV4Y2x1ZGVZZWFyPSIxIiBIaWRkZW49IjEiPjxBdXRob3I+QXJpemE8L0F1dGhv
+cj48WWVhcj4yMDE1PC9ZZWFyPjxSZWNOdW0+NDYwPC9SZWNOdW0+PHJlY29yZD48cmVjLW51bWJl
+cj40NjA8L3JlYy1udW1iZXI+PGZvcmVpZ24ta2V5cz48a2V5IGFwcD0iRU4iIGRiLWlkPSJ0NXQ1
+czlyd2Jyc2FzdmVhNWZ4djV0cjRzMjJ0cHB3cmZhMGYiIHRpbWVzdGFtcD0iMTU1ODQ1NTM2MSI+
+NDYwPC9rZXk+PC9mb3JlaWduLWtleXM+PHJlZi10eXBlIG5hbWU9IkpvdXJuYWwgQXJ0aWNsZSI+
+MTc8L3JlZi10eXBlPjxjb250cmlidXRvcnM+PGF1dGhvcnM+PGF1dGhvcj5Bcml6YSwgQS48L2F1
+dGhvcj48YXV0aG9yPkdhcmlqbywgSi4gQy48L2F1dGhvcj48YXV0aG9yPkxhbmRlaXJhLCBKLiBN
+LjwvYXV0aG9yPjxhdXRob3I+Qm9yZGVzLCBGLjwvYXV0aG9yPjxhdXRob3I+SGVybsOhbmRlei1M
+ZcOzbiwgUy48L2F1dGhvcj48L2F1dGhvcnM+PC9jb250cmlidXRvcnM+PHRpdGxlcz48dGl0bGU+
+TWlncmFudCBiaW9tYXNzIGFuZCByZXNwaXJhdG9yeSBjYXJib24gZmx1eCBieSB6b29wbGFua3Rv
+biBhbmQgbWljcm9uZWt0b24gaW4gdGhlIHN1YnRyb3BpY2FsIG5vcnRoZWFzdCBBdGxhbnRpYyBP
+Y2VhbiAoQ2FuYXJ5IElzbGFuZHMpPC90aXRsZT48c2Vjb25kYXJ5LXRpdGxlPlByb2cgT2NlYW5v
+Z3I8L3NlY29uZGFyeS10aXRsZT48L3RpdGxlcz48cGVyaW9kaWNhbD48ZnVsbC10aXRsZT5Qcm9n
+IE9jZWFub2dyPC9mdWxsLXRpdGxlPjwvcGVyaW9kaWNhbD48cGFnZXM+MzMwLTM0MjwvcGFnZXM+
+PHZvbHVtZT4xMzQ8L3ZvbHVtZT48ZGF0ZXM+PHllYXI+MjAxNTwveWVhcj48cHViLWRhdGVzPjxk
+YXRlPjIwMTUvMDUvMDEvPC9kYXRlPjwvcHViLWRhdGVzPjwvZGF0ZXM+PGlzYm4+MDA3OS02NjEx
+PC9pc2JuPjx1cmxzPjxyZWxhdGVkLXVybHM+PHVybD5odHRwOi8vd3d3LnNjaWVuY2VkaXJlY3Qu
+Y29tL3NjaWVuY2UvYXJ0aWNsZS9waWkvUzAwNzk2NjExMTUwMDA0NDA8L3VybD48L3JlbGF0ZWQt
+dXJscz48L3VybHM+PGVsZWN0cm9uaWMtcmVzb3VyY2UtbnVtPmh0dHBzOi8vZG9pLm9yZy8xMC4x
+MDE2L2oucG9jZWFuLjIwMTUuMDMuMDAzPC9lbGVjdHJvbmljLXJlc291cmNlLW51bT48L3JlY29y
+ZD48L0NpdGU+PC9FbmROb3RlPn==
 </w:fldData>
         </w:fldChar>
       </w:r>
@@ -1450,54 +1945,90 @@
           <w:sz w:val="24"/>
         </w:rPr>
         <w:fldChar w:fldCharType="begin">
-          <w:fldData xml:space="preserve">PEVuZE5vdGU+PENpdGU+PEF1dGhvcj5Ub3JyZXM8L0F1dGhvcj48WWVhcj4xOTg4PC9ZZWFyPjxS
-ZWNOdW0+NDUxPC9SZWNOdW0+PERpc3BsYXlUZXh0PihUb3JyZXMgJmFtcDsgU29tZXJvIDE5ODgs
-IElrZWRhIDE5ODksIEFyaXphIGV0IGFsLiAyMDE1KTwvRGlzcGxheVRleHQ+PHJlY29yZD48cmVj
-LW51bWJlcj40NTE8L3JlYy1udW1iZXI+PGZvcmVpZ24ta2V5cz48a2V5IGFwcD0iRU4iIGRiLWlk
-PSJ0NXQ1czlyd2Jyc2FzdmVhNWZ4djV0cjRzMjJ0cHB3cmZhMGYiIHRpbWVzdGFtcD0iMTU1Nzkz
-Mjg4MiI+NDUxPC9rZXk+PC9mb3JlaWduLWtleXM+PHJlZi10eXBlIG5hbWU9IkpvdXJuYWwgQXJ0
-aWNsZSI+MTc8L3JlZi10eXBlPjxjb250cmlidXRvcnM+PGF1dGhvcnM+PGF1dGhvcj5Ub3JyZXMs
-IEouSi48L2F1dGhvcj48YXV0aG9yPlNvbWVybywgRy5OLjwvYXV0aG9yPjwvYXV0aG9ycz48L2Nv
-bnRyaWJ1dG9ycz48dGl0bGVzPjx0aXRsZT5NZXRhYm9saXNtLCBlbnp5bWljIGFjdGl2aXRpZXMg
-YW5kIGNvbGQgYWRhcHRhdGlvbiBpbiBBbnRhcmN0aWMgbWVzb3BlbGFnaWMgZmlzaGVzPC90aXRs
-ZT48c2Vjb25kYXJ5LXRpdGxlPk1hciBCaW9sPC9zZWNvbmRhcnktdGl0bGU+PC90aXRsZXM+PHBl
-cmlvZGljYWw+PGZ1bGwtdGl0bGU+TWFyIEJpb2w8L2Z1bGwtdGl0bGU+PC9wZXJpb2RpY2FsPjxw
-YWdlcz4xNjktMTgwPC9wYWdlcz48dm9sdW1lPjk4PC92b2x1bWU+PG51bWJlcj4yPC9udW1iZXI+
-PGRhdGVzPjx5ZWFyPjE5ODg8L3llYXI+PC9kYXRlcz48aXNibj4wMDI1LTMxNjI8L2lzYm4+PHVy
-bHM+PC91cmxzPjwvcmVjb3JkPjwvQ2l0ZT48Q2l0ZT48QXV0aG9yPkFyaXphPC9BdXRob3I+PFll
-YXI+MjAxNTwvWWVhcj48UmVjTnVtPjQ2MDwvUmVjTnVtPjxyZWNvcmQ+PHJlYy1udW1iZXI+NDYw
-PC9yZWMtbnVtYmVyPjxmb3JlaWduLWtleXM+PGtleSBhcHA9IkVOIiBkYi1pZD0idDV0NXM5cndi
-cnNhc3ZlYTVmeHY1dHI0czIydHBwd3JmYTBmIiB0aW1lc3RhbXA9IjE1NTg0NTUzNjEiPjQ2MDwv
-a2V5PjwvZm9yZWlnbi1rZXlzPjxyZWYtdHlwZSBuYW1lPSJKb3VybmFsIEFydGljbGUiPjE3PC9y
-ZWYtdHlwZT48Y29udHJpYnV0b3JzPjxhdXRob3JzPjxhdXRob3I+QXJpemEsIEEuPC9hdXRob3I+
-PGF1dGhvcj5HYXJpam8sIEouIEMuPC9hdXRob3I+PGF1dGhvcj5MYW5kZWlyYSwgSi4gTS48L2F1
-dGhvcj48YXV0aG9yPkJvcmRlcywgRi48L2F1dGhvcj48YXV0aG9yPkhlcm7DoW5kZXotTGXDs24s
-IFMuPC9hdXRob3I+PC9hdXRob3JzPjwvY29udHJpYnV0b3JzPjx0aXRsZXM+PHRpdGxlPk1pZ3Jh
-bnQgYmlvbWFzcyBhbmQgcmVzcGlyYXRvcnkgY2FyYm9uIGZsdXggYnkgem9vcGxhbmt0b24gYW5k
-IG1pY3JvbmVrdG9uIGluIHRoZSBzdWJ0cm9waWNhbCBub3J0aGVhc3QgQXRsYW50aWMgT2NlYW4g
-KENhbmFyeSBJc2xhbmRzKTwvdGl0bGU+PHNlY29uZGFyeS10aXRsZT5Qcm9nIE9jZWFub2dyPC9z
-ZWNvbmRhcnktdGl0bGU+PC90aXRsZXM+PHBlcmlvZGljYWw+PGZ1bGwtdGl0bGU+UHJvZyBPY2Vh
-bm9ncjwvZnVsbC10aXRsZT48L3BlcmlvZGljYWw+PHBhZ2VzPjMzMC0zNDI8L3BhZ2VzPjx2b2x1
-bWU+MTM0PC92b2x1bWU+PGRhdGVzPjx5ZWFyPjIwMTU8L3llYXI+PHB1Yi1kYXRlcz48ZGF0ZT4y
-MDE1LzA1LzAxLzwvZGF0ZT48L3B1Yi1kYXRlcz48L2RhdGVzPjxpc2JuPjAwNzktNjYxMTwvaXNi
-bj48dXJscz48cmVsYXRlZC11cmxzPjx1cmw+aHR0cDovL3d3dy5zY2llbmNlZGlyZWN0LmNvbS9z
-Y2llbmNlL2FydGljbGUvcGlpL1MwMDc5NjYxMTE1MDAwNDQwPC91cmw+PC9yZWxhdGVkLXVybHM+
-PC91cmxzPjxlbGVjdHJvbmljLXJlc291cmNlLW51bT5odHRwczovL2RvaS5vcmcvMTAuMTAxNi9q
-LnBvY2Vhbi4yMDE1LjAzLjAwMzwvZWxlY3Ryb25pYy1yZXNvdXJjZS1udW0+PC9yZWNvcmQ+PC9D
-aXRlPjxDaXRlPjxBdXRob3I+SWtlZGE8L0F1dGhvcj48WWVhcj4xOTg5PC9ZZWFyPjxSZWNOdW0+
-NDY0PC9SZWNOdW0+PHJlY29yZD48cmVjLW51bWJlcj40NjQ8L3JlYy1udW1iZXI+PGZvcmVpZ24t
-a2V5cz48a2V5IGFwcD0iRU4iIGRiLWlkPSJ0NXQ1czlyd2Jyc2FzdmVhNWZ4djV0cjRzMjJ0cHB3
-cmZhMGYiIHRpbWVzdGFtcD0iMTU1ODQ1NTQ3NyI+NDY0PC9rZXk+PC9mb3JlaWduLWtleXM+PHJl
-Zi10eXBlIG5hbWU9IkpvdXJuYWwgQXJ0aWNsZSI+MTc8L3JlZi10eXBlPjxjb250cmlidXRvcnM+
-PGF1dGhvcnM+PGF1dGhvcj5Ja2VkYSwgVC48L2F1dGhvcj48L2F1dGhvcnM+PC9jb250cmlidXRv
-cnM+PHRpdGxlcz48dGl0bGU+RXN0aW1hdGVkIHJlc3BpcmF0aW9uIHJhdGUgb2YgbXljdG9waGlk
-IGZpc2ggZnJvbSB0aGUgZW56eW1lIGFjdGl2aXR5IG9mIHRoZSBlbGVjdHJvbi10cmFuc3BvcnQt
-c3lzdGVtPC90aXRsZT48c2Vjb25kYXJ5LXRpdGxlPkogT2NlYW5vZyBTb2MgSnBuPC9zZWNvbmRh
-cnktdGl0bGU+PC90aXRsZXM+PHBlcmlvZGljYWw+PGZ1bGwtdGl0bGU+SiBPY2Vhbm9nIFNvYyBK
-cG48L2Z1bGwtdGl0bGU+PC9wZXJpb2RpY2FsPjxwYWdlcz4xNjctMTczPC9wYWdlcz48dm9sdW1l
-PjQ1PC92b2x1bWU+PG51bWJlcj4zPC9udW1iZXI+PGRhdGVzPjx5ZWFyPjE5ODk8L3llYXI+PC9k
-YXRlcz48aXNibj4wMDI5LTgxMzE8L2lzYm4+PHVybHM+PC91cmxzPjwvcmVjb3JkPjwvQ2l0ZT48
-L0VuZE5vdGU+
+          <w:fldData xml:space="preserve">PEVuZE5vdGU+PENpdGUgRXhjbHVkZUF1dGg9IjEiIEV4Y2x1ZGVZZWFyPSIxIiBIaWRkZW49IjEi
+PjxBdXRob3I+VG9ycmVzPC9BdXRob3I+PFllYXI+MTk3OTwvWWVhcj48UmVjTnVtPjUzNjwvUmVj
+TnVtPjxyZWNvcmQ+PHJlYy1udW1iZXI+NTM2PC9yZWMtbnVtYmVyPjxmb3JlaWduLWtleXM+PGtl
+eSBhcHA9IkVOIiBkYi1pZD0idDV0NXM5cndicnNhc3ZlYTVmeHY1dHI0czIydHBwd3JmYTBmIiB0
+aW1lc3RhbXA9IjE1NzY3NTQ1MzgiPjUzNjwva2V5PjwvZm9yZWlnbi1rZXlzPjxyZWYtdHlwZSBu
+YW1lPSJKb3VybmFsIEFydGljbGUiPjE3PC9yZWYtdHlwZT48Y29udHJpYnV0b3JzPjxhdXRob3Jz
+PjxhdXRob3I+VG9ycmVzLCBKLiBKLjwvYXV0aG9yPjxhdXRob3I+QmVsbWFuLCBCLiBXLjwvYXV0
+aG9yPjxhdXRob3I+Q2hpbGRyZXNzLCBKLiBKLjwvYXV0aG9yPjwvYXV0aG9ycz48L2NvbnRyaWJ1
+dG9ycz48dGl0bGVzPjx0aXRsZT5PeHlnZW4gY29uc3VtcHRpb24gcmF0ZXMgb2YgbWlkd2F0ZXIg
+ZmlzaGVzIGFzIGEgZnVuY3Rpb24gb2YgZGVwdGggb2Ygb2NjdXJlZW5jZTwvdGl0bGU+PHNlY29u
+ZGFyeS10aXRsZT5EZWVwLVNlYSBSZXMgQSwgT2NlYW5vZ3IgUmVzIFBhcDwvc2Vjb25kYXJ5LXRp
+dGxlPjwvdGl0bGVzPjxwZXJpb2RpY2FsPjxmdWxsLXRpdGxlPkRlZXAtU2VhIFJlcyBBLCBPY2Vh
+bm9nciBSZXMgUGFwPC9mdWxsLXRpdGxlPjwvcGVyaW9kaWNhbD48cGFnZXM+MTg1LTE5NzwvcGFn
+ZXM+PHZvbHVtZT4yNjwvdm9sdW1lPjxudW1iZXI+MjwvbnVtYmVyPjxkYXRlcz48eWVhcj4xOTc5
+PC95ZWFyPjxwdWItZGF0ZXM+PGRhdGU+MTk3OS8wMi8wMS88L2RhdGU+PC9wdWItZGF0ZXM+PC9k
+YXRlcz48aXNibj4wMTk4LTAxNDk8L2lzYm4+PHVybHM+PHJlbGF0ZWQtdXJscz48dXJsPmh0dHA6
+Ly93d3cuc2NpZW5jZWRpcmVjdC5jb20vc2NpZW5jZS9hcnRpY2xlL3BpaS8wMTk4MDE0OTc5OTAw
+NzVYPC91cmw+PC9yZWxhdGVkLXVybHM+PC91cmxzPjxlbGVjdHJvbmljLXJlc291cmNlLW51bT5o
+dHRwczovL2RvaS5vcmcvMTAuMTAxNi8wMTk4LTAxNDkoNzkpOTAwNzUtWDwvZWxlY3Ryb25pYy1y
+ZXNvdXJjZS1udW0+PC9yZWNvcmQ+PC9DaXRlPjxDaXRlIEV4Y2x1ZGVBdXRoPSIxIiBFeGNsdWRl
+WWVhcj0iMSIgSGlkZGVuPSIxIj48QXV0aG9yPkRvbm5lbGx5PC9BdXRob3I+PFllYXI+MTk4ODwv
+WWVhcj48UmVjTnVtPjQ2MzwvUmVjTnVtPjxyZWNvcmQ+PHJlYy1udW1iZXI+NDYzPC9yZWMtbnVt
+YmVyPjxmb3JlaWduLWtleXM+PGtleSBhcHA9IkVOIiBkYi1pZD0idDV0NXM5cndicnNhc3ZlYTVm
+eHY1dHI0czIydHBwd3JmYTBmIiB0aW1lc3RhbXA9IjE1NTg0NTU0NDgiPjQ2Mzwva2V5PjwvZm9y
+ZWlnbi1rZXlzPjxyZWYtdHlwZSBuYW1lPSJKb3VybmFsIEFydGljbGUiPjE3PC9yZWYtdHlwZT48
+Y29udHJpYnV0b3JzPjxhdXRob3JzPjxhdXRob3I+RG9ubmVsbHksIEouPC9hdXRob3I+PGF1dGhv
+cj5Ub3JyZXMsIEouSi48L2F1dGhvcj48L2F1dGhvcnM+PC9jb250cmlidXRvcnM+PHRpdGxlcz48
+dGl0bGU+T3h5Z2VuIGNvbnN1bXB0aW9uIG9mIG1pZHdhdGVyIGZpc2hlcyBhbmQgY3J1c3RhY2Vh
+bnMgZnJvbSB0aGUgZWFzdGVybiBHdWxmIG9mIE1leGljbzwvdGl0bGU+PHNlY29uZGFyeS10aXRs
+ZT5NYXIgQmlvbDwvc2Vjb25kYXJ5LXRpdGxlPjwvdGl0bGVzPjxwZXJpb2RpY2FsPjxmdWxsLXRp
+dGxlPk1hciBCaW9sPC9mdWxsLXRpdGxlPjwvcGVyaW9kaWNhbD48cGFnZXM+NDgzLTQ5NDwvcGFn
+ZXM+PHZvbHVtZT45Nzwvdm9sdW1lPjxudW1iZXI+NDwvbnVtYmVyPjxkYXRlcz48eWVhcj4xOTg4
+PC95ZWFyPjwvZGF0ZXM+PGlzYm4+MDAyNS0zMTYyPC9pc2JuPjx1cmxzPjwvdXJscz48L3JlY29y
+ZD48L0NpdGU+PENpdGUgRXhjbHVkZUF1dGg9IjEiIEV4Y2x1ZGVZZWFyPSIxIiBIaWRkZW49IjEi
+PjxBdXRob3I+VG9ycmVzPC9BdXRob3I+PFllYXI+MTk4ODwvWWVhcj48UmVjTnVtPjQ1MDwvUmVj
+TnVtPjxyZWNvcmQ+PHJlYy1udW1iZXI+NDUwPC9yZWMtbnVtYmVyPjxmb3JlaWduLWtleXM+PGtl
+eSBhcHA9IkVOIiBkYi1pZD0idDV0NXM5cndicnNhc3ZlYTVmeHY1dHI0czIydHBwd3JmYTBmIiB0
+aW1lc3RhbXA9IjE1NTc5MzI4MTQiPjQ1MDwva2V5PjwvZm9yZWlnbi1rZXlzPjxyZWYtdHlwZSBu
+YW1lPSJKb3VybmFsIEFydGljbGUiPjE3PC9yZWYtdHlwZT48Y29udHJpYnV0b3JzPjxhdXRob3Jz
+PjxhdXRob3I+VG9ycmVzLCBKLkouPC9hdXRob3I+PGF1dGhvcj5Tb21lcm8sIEcuTi48L2F1dGhv
+cj48L2F1dGhvcnM+PC9jb250cmlidXRvcnM+PHRpdGxlcz48dGl0bGU+VmVydGljYWwgZGlzdHJp
+YnV0aW9uIGFuZCBtZXRhYm9saXNtIGluIEFudGFyY3RpYyBtZXNvcGVsYWdpYyBmaXNoZXM8L3Rp
+dGxlPjxzZWNvbmRhcnktdGl0bGU+Q29tcGFyYXRpdmUgQmlvY2hlbWlzdHJ5IGFuZCBQaHlzaW9s
+b2d5LS1QYXJ0IEI6IEJpb2NoZW1pc3RyeSBhbmQgTW9sZWN1bGFyIEJpb2xvZ3k8L3NlY29uZGFy
+eS10aXRsZT48L3RpdGxlcz48cGVyaW9kaWNhbD48ZnVsbC10aXRsZT5Db21wYXJhdGl2ZSBCaW9j
+aGVtaXN0cnkgYW5kIFBoeXNpb2xvZ3ktLVBhcnQgQjogQmlvY2hlbWlzdHJ5IGFuZCBNb2xlY3Vs
+YXIgQmlvbG9neTwvZnVsbC10aXRsZT48L3BlcmlvZGljYWw+PHBhZ2VzPjUyMS01Mjg8L3BhZ2Vz
+Pjx2b2x1bWU+OTA8L3ZvbHVtZT48bnVtYmVyPjM8L251bWJlcj48ZGF0ZXM+PHllYXI+MTk4ODwv
+eWVhcj48L2RhdGVzPjxpc2JuPjAzMDUtMDQ5MTwvaXNibj48dXJscz48L3VybHM+PC9yZWNvcmQ+
+PC9DaXRlPjxDaXRlIEV4Y2x1ZGVBdXRoPSIxIiBFeGNsdWRlWWVhcj0iMSIgSGlkZGVuPSIxIj48
+QXV0aG9yPklrZWRhPC9BdXRob3I+PFllYXI+MTk4OTwvWWVhcj48UmVjTnVtPjQ2NDwvUmVjTnVt
+PjxyZWNvcmQ+PHJlYy1udW1iZXI+NDY0PC9yZWMtbnVtYmVyPjxmb3JlaWduLWtleXM+PGtleSBh
+cHA9IkVOIiBkYi1pZD0idDV0NXM5cndicnNhc3ZlYTVmeHY1dHI0czIydHBwd3JmYTBmIiB0aW1l
+c3RhbXA9IjE1NTg0NTU0NzciPjQ2NDwva2V5PjwvZm9yZWlnbi1rZXlzPjxyZWYtdHlwZSBuYW1l
+PSJKb3VybmFsIEFydGljbGUiPjE3PC9yZWYtdHlwZT48Y29udHJpYnV0b3JzPjxhdXRob3JzPjxh
+dXRob3I+SWtlZGEsIFQuPC9hdXRob3I+PC9hdXRob3JzPjwvY29udHJpYnV0b3JzPjx0aXRsZXM+
+PHRpdGxlPkVzdGltYXRlZCByZXNwaXJhdGlvbiByYXRlIG9mIG15Y3RvcGhpZCBmaXNoIGZyb20g
+dGhlIGVuenltZSBhY3Rpdml0eSBvZiB0aGUgZWxlY3Ryb24tdHJhbnNwb3J0LXN5c3RlbTwvdGl0
+bGU+PHNlY29uZGFyeS10aXRsZT5KIE9jZWFub2cgU29jIEpwbjwvc2Vjb25kYXJ5LXRpdGxlPjwv
+dGl0bGVzPjxwZXJpb2RpY2FsPjxmdWxsLXRpdGxlPkogT2NlYW5vZyBTb2MgSnBuPC9mdWxsLXRp
+dGxlPjwvcGVyaW9kaWNhbD48cGFnZXM+MTY3LTE3MzwvcGFnZXM+PHZvbHVtZT40NTwvdm9sdW1l
+PjxudW1iZXI+MzwvbnVtYmVyPjxkYXRlcz48eWVhcj4xOTg5PC95ZWFyPjwvZGF0ZXM+PGlzYm4+
+MDAyOS04MTMxPC9pc2JuPjx1cmxzPjwvdXJscz48L3JlY29yZD48L0NpdGU+PENpdGUgRXhjbHVk
+ZUF1dGg9IjEiIEV4Y2x1ZGVZZWFyPSIxIiBIaWRkZW49IjEiPjxBdXRob3I+QXJpemE8L0F1dGhv
+cj48WWVhcj4yMDE1PC9ZZWFyPjxSZWNOdW0+NDYwPC9SZWNOdW0+PHJlY29yZD48cmVjLW51bWJl
+cj40NjA8L3JlYy1udW1iZXI+PGZvcmVpZ24ta2V5cz48a2V5IGFwcD0iRU4iIGRiLWlkPSJ0NXQ1
+czlyd2Jyc2FzdmVhNWZ4djV0cjRzMjJ0cHB3cmZhMGYiIHRpbWVzdGFtcD0iMTU1ODQ1NTM2MSI+
+NDYwPC9rZXk+PC9mb3JlaWduLWtleXM+PHJlZi10eXBlIG5hbWU9IkpvdXJuYWwgQXJ0aWNsZSI+
+MTc8L3JlZi10eXBlPjxjb250cmlidXRvcnM+PGF1dGhvcnM+PGF1dGhvcj5Bcml6YSwgQS48L2F1
+dGhvcj48YXV0aG9yPkdhcmlqbywgSi4gQy48L2F1dGhvcj48YXV0aG9yPkxhbmRlaXJhLCBKLiBN
+LjwvYXV0aG9yPjxhdXRob3I+Qm9yZGVzLCBGLjwvYXV0aG9yPjxhdXRob3I+SGVybsOhbmRlei1M
+ZcOzbiwgUy48L2F1dGhvcj48L2F1dGhvcnM+PC9jb250cmlidXRvcnM+PHRpdGxlcz48dGl0bGU+
+TWlncmFudCBiaW9tYXNzIGFuZCByZXNwaXJhdG9yeSBjYXJib24gZmx1eCBieSB6b29wbGFua3Rv
+biBhbmQgbWljcm9uZWt0b24gaW4gdGhlIHN1YnRyb3BpY2FsIG5vcnRoZWFzdCBBdGxhbnRpYyBP
+Y2VhbiAoQ2FuYXJ5IElzbGFuZHMpPC90aXRsZT48c2Vjb25kYXJ5LXRpdGxlPlByb2cgT2NlYW5v
+Z3I8L3NlY29uZGFyeS10aXRsZT48L3RpdGxlcz48cGVyaW9kaWNhbD48ZnVsbC10aXRsZT5Qcm9n
+IE9jZWFub2dyPC9mdWxsLXRpdGxlPjwvcGVyaW9kaWNhbD48cGFnZXM+MzMwLTM0MjwvcGFnZXM+
+PHZvbHVtZT4xMzQ8L3ZvbHVtZT48ZGF0ZXM+PHllYXI+MjAxNTwveWVhcj48cHViLWRhdGVzPjxk
+YXRlPjIwMTUvMDUvMDEvPC9kYXRlPjwvcHViLWRhdGVzPjwvZGF0ZXM+PGlzYm4+MDA3OS02NjEx
+PC9pc2JuPjx1cmxzPjxyZWxhdGVkLXVybHM+PHVybD5odHRwOi8vd3d3LnNjaWVuY2VkaXJlY3Qu
+Y29tL3NjaWVuY2UvYXJ0aWNsZS9waWkvUzAwNzk2NjExMTUwMDA0NDA8L3VybD48L3JlbGF0ZWQt
+dXJscz48L3VybHM+PGVsZWN0cm9uaWMtcmVzb3VyY2UtbnVtPmh0dHBzOi8vZG9pLm9yZy8xMC4x
+MDE2L2oucG9jZWFuLjIwMTUuMDMuMDAzPC9lbGVjdHJvbmljLXJlc291cmNlLW51bT48L3JlY29y
+ZD48L0NpdGU+PC9FbmROb3RlPn==
 </w:fldData>
         </w:fldChar>
       </w:r>
@@ -1527,32 +2058,31 @@
         <w:rPr>
           <w:sz w:val="24"/>
         </w:rPr>
-        <w:fldChar w:fldCharType="separate"/>
-      </w:r>
-      <w:r>
-        <w:rPr>
-          <w:noProof/>
-          <w:sz w:val="24"/>
-        </w:rPr>
-        <w:t>(Torres &amp; Somero 1988, Ikeda 1989, Ariza et al. 2015)</w:t>
-      </w:r>
-      <w:r>
-        <w:rPr>
-          <w:sz w:val="24"/>
-        </w:rPr>
         <w:fldChar w:fldCharType="end"/>
       </w:r>
       <w:r>
         <w:rPr>
           <w:sz w:val="24"/>
         </w:rPr>
-        <w:t xml:space="preserve">. </w:t>
-      </w:r>
-      <w:r>
-        <w:rPr>
-          <w:sz w:val="24"/>
-        </w:rPr>
-        <w:t xml:space="preserve">These methods are somewhat problematic when applied to myctophids. They are delicate fish, and are often dead or damaged on landing </w:t>
+        <w:t xml:space="preserve">). </w:t>
+      </w:r>
+      <w:r>
+        <w:rPr>
+          <w:sz w:val="24"/>
+        </w:rPr>
+        <w:t>These methods are somewhat problema</w:t>
+      </w:r>
+      <w:r>
+        <w:rPr>
+          <w:sz w:val="24"/>
+        </w:rPr>
+        <w:t xml:space="preserve">tic when applied to myctophids; they </w:t>
+      </w:r>
+      <w:r>
+        <w:rPr>
+          <w:sz w:val="24"/>
+        </w:rPr>
+        <w:t xml:space="preserve">are delicate fish, and are often dead or damaged on landing </w:t>
       </w:r>
       <w:r>
         <w:rPr>
@@ -1701,7 +2231,13 @@
         <w:rPr>
           <w:sz w:val="24"/>
         </w:rPr>
-        <w:t xml:space="preserve">. Consequently, fish which </w:t>
+        <w:t>, c</w:t>
+      </w:r>
+      <w:r>
+        <w:rPr>
+          <w:sz w:val="24"/>
+        </w:rPr>
+        <w:t xml:space="preserve">onsequently, fish which </w:t>
       </w:r>
       <w:r>
         <w:rPr>
@@ -1713,7 +2249,63 @@
         <w:rPr>
           <w:sz w:val="24"/>
         </w:rPr>
-        <w:t xml:space="preserve">respirometry are likely to be stressed, giving artificially high measures of resting metabolic rate. Torres et al. (1979) reported that “the most active fish were selected for measurements”, potentially biasing oxygen consumption values towards higher metabolic rates. ETS circumvents the issue of landing dead or damaged fish by measuring the respiration potential of a sample of fish tissue. This is converted to metabolic rate using a ratio of ETS to whole organism oxygen consumption </w:t>
+        <w:t xml:space="preserve">respirometry are likely to be stressed, giving artificially high measures of resting metabolic rate. </w:t>
+      </w:r>
+      <w:r>
+        <w:rPr>
+          <w:sz w:val="24"/>
+        </w:rPr>
+        <w:t>Furthermore, in some cases</w:t>
+      </w:r>
+      <w:r>
+        <w:rPr>
+          <w:sz w:val="24"/>
+        </w:rPr>
+        <w:t xml:space="preserve"> “the most active fish were selected for measurements”</w:t>
+      </w:r>
+      <w:r>
+        <w:rPr>
+          <w:sz w:val="24"/>
+        </w:rPr>
+        <w:t xml:space="preserve"> </w:t>
+      </w:r>
+      <w:r>
+        <w:rPr>
+          <w:sz w:val="24"/>
+        </w:rPr>
+        <w:lastRenderedPageBreak/>
+        <w:fldChar w:fldCharType="begin"/>
+      </w:r>
+      <w:r>
+        <w:rPr>
+          <w:sz w:val="24"/>
+        </w:rPr>
+        <w:instrText xml:space="preserve"> ADDIN EN.CITE &lt;EndNote&gt;&lt;Cite&gt;&lt;Author&gt;Torres&lt;/Author&gt;&lt;Year&gt;1979&lt;/Year&gt;&lt;RecNum&gt;536&lt;/RecNum&gt;&lt;DisplayText&gt;(Torres et al. 1979)&lt;/DisplayText&gt;&lt;record&gt;&lt;rec-number&gt;536&lt;/rec-number&gt;&lt;foreign-keys&gt;&lt;key app="EN" db-id="t5t5s9rwbrsasvea5fxv5tr4s22tppwrfa0f" timestamp="1576754538"&gt;536&lt;/key&gt;&lt;/foreign-keys&gt;&lt;ref-type name="Journal Article"&gt;17&lt;/ref-type&gt;&lt;contributors&gt;&lt;authors&gt;&lt;author&gt;Torres, J. J.&lt;/author&gt;&lt;author&gt;Belman, B. W.&lt;/author&gt;&lt;author&gt;Childress, J. J.&lt;/author&gt;&lt;/authors&gt;&lt;/contributors&gt;&lt;titles&gt;&lt;title&gt;Oxygen consumption rates of midwater fishes as a function of depth of occureence&lt;/title&gt;&lt;secondary-title&gt;Deep-Sea Res A, Oceanogr Res Pap&lt;/secondary-title&gt;&lt;/titles&gt;&lt;periodical&gt;&lt;full-title&gt;Deep-Sea Res A, Oceanogr Res Pap&lt;/full-title&gt;&lt;/periodical&gt;&lt;pages&gt;185-197&lt;/pages&gt;&lt;volume&gt;26&lt;/volume&gt;&lt;number&gt;2&lt;/number&gt;&lt;dates&gt;&lt;year&gt;1979&lt;/year&gt;&lt;pub-dates&gt;&lt;date&gt;1979/02/01/&lt;/date&gt;&lt;/pub-dates&gt;&lt;/dates&gt;&lt;isbn&gt;0198-0149&lt;/isbn&gt;&lt;urls&gt;&lt;related-urls&gt;&lt;url&gt;http://www.sciencedirect.com/science/article/pii/019801497990075X&lt;/url&gt;&lt;/related-urls&gt;&lt;/urls&gt;&lt;electronic-resource-num&gt;https://doi.org/10.1016/0198-0149(79)90075-X&lt;/electronic-resource-num&gt;&lt;/record&gt;&lt;/Cite&gt;&lt;/EndNote&gt;</w:instrText>
+      </w:r>
+      <w:r>
+        <w:rPr>
+          <w:sz w:val="24"/>
+        </w:rPr>
+        <w:fldChar w:fldCharType="separate"/>
+      </w:r>
+      <w:r>
+        <w:rPr>
+          <w:noProof/>
+          <w:sz w:val="24"/>
+        </w:rPr>
+        <w:t>(Torres et al. 1979)</w:t>
+      </w:r>
+      <w:r>
+        <w:rPr>
+          <w:sz w:val="24"/>
+        </w:rPr>
+        <w:fldChar w:fldCharType="end"/>
+      </w:r>
+      <w:r>
+        <w:rPr>
+          <w:sz w:val="24"/>
+        </w:rPr>
+        <w:t xml:space="preserve">, potentially biasing oxygen consumption values towards higher metabolic rates. ETS circumvents the issue of landing dead or damaged fish by measuring the respiration potential of a sample of fish tissue. This is converted to metabolic rate using a ratio of ETS to whole organism oxygen consumption </w:t>
       </w:r>
       <w:r>
         <w:rPr>
@@ -1880,19 +2472,19 @@
         </w:rPr>
         <w:t xml:space="preserve">. </w:t>
       </w:r>
-      <w:commentRangeStart w:id="1"/>
+      <w:commentRangeStart w:id="4"/>
       <w:r>
         <w:rPr>
           <w:sz w:val="24"/>
         </w:rPr>
         <w:t>No direct calibrations between ETS and whole organism oxygen consumption are available for myctophids, which may lead to inaccurate estimates.</w:t>
       </w:r>
-      <w:commentRangeEnd w:id="1"/>
+      <w:commentRangeEnd w:id="4"/>
       <w:r>
         <w:rPr>
           <w:rStyle w:val="CommentReference"/>
         </w:rPr>
-        <w:commentReference w:id="1"/>
+        <w:commentReference w:id="4"/>
       </w:r>
     </w:p>
     <w:p>
@@ -1916,7 +2508,19 @@
         <w:rPr>
           <w:sz w:val="24"/>
         </w:rPr>
-        <w:t xml:space="preserve">Respirometry aims to measure standard metabolic rate (SMR); the minimum metabolic expenditure of a resting, post-absorptive organism at a known temperature. In reality, respirometry often yields resting or routine metabolic rate (RMR), which is </w:t>
+        <w:t>A further issue is that respirometry</w:t>
+      </w:r>
+      <w:r>
+        <w:rPr>
+          <w:sz w:val="24"/>
+        </w:rPr>
+        <w:t xml:space="preserve"> typically</w:t>
+      </w:r>
+      <w:r>
+        <w:rPr>
+          <w:sz w:val="24"/>
+        </w:rPr>
+        <w:t xml:space="preserve"> aims to measure standard metabolic rate (SMR); the minimum metabolic expenditure of a resting, post-absorptive organism at a known temperature. In reality, respirometry often yields resting or routine metabolic rate (RMR), which is </w:t>
       </w:r>
       <w:r>
         <w:rPr>
@@ -2109,14 +2713,7 @@
         <w:rPr>
           <w:sz w:val="24"/>
         </w:rPr>
-        <w:t xml:space="preserve">. In the context of the biological carbon pump, both of these </w:t>
-      </w:r>
-      <w:r>
-        <w:rPr>
-          <w:sz w:val="24"/>
-        </w:rPr>
-        <w:lastRenderedPageBreak/>
-        <w:t>measures are less useful than field metabolic rate (FMR). FM</w:t>
+        <w:t>. In the context of the biological carbon pump, both of these measures are less useful than field metabolic rate (FMR). FM</w:t>
       </w:r>
       <w:r>
         <w:rPr>
@@ -2672,7 +3269,13 @@
         <w:rPr>
           <w:sz w:val="24"/>
         </w:rPr>
-        <w:t>This study uses o</w:t>
+        <w:t>Here we deal with these issues by using</w:t>
+      </w:r>
+      <w:r>
+        <w:rPr>
+          <w:sz w:val="24"/>
+        </w:rPr>
+        <w:t xml:space="preserve"> o</w:t>
       </w:r>
       <w:r>
         <w:rPr>
@@ -2703,7 +3306,19 @@
         <w:rPr>
           <w:sz w:val="24"/>
         </w:rPr>
-        <w:t>).</w:t>
+        <w:t>)</w:t>
+      </w:r>
+      <w:r>
+        <w:rPr>
+          <w:sz w:val="24"/>
+        </w:rPr>
+        <w:t xml:space="preserve"> in myctophids</w:t>
+      </w:r>
+      <w:r>
+        <w:rPr>
+          <w:sz w:val="24"/>
+        </w:rPr>
+        <w:t>.</w:t>
       </w:r>
       <w:r>
         <w:rPr>
@@ -2721,7 +3336,14 @@
         <w:rPr>
           <w:sz w:val="24"/>
         </w:rPr>
-        <w:t xml:space="preserve"> calcium carbonate structures found in the inner ears of teleost fishes. They grow sequentially and are metabolically inert. New otolith carbonate material is deposited from the endolymph, which surrounds the otolith </w:t>
+        <w:t xml:space="preserve"> calcium carbonate structures found in the inner ears of teleost fishes. They grow sequentially and are metabolically inert. New otolith carbonate material is deposited from the endolymph, which surrounds </w:t>
+      </w:r>
+      <w:r>
+        <w:rPr>
+          <w:sz w:val="24"/>
+        </w:rPr>
+        <w:lastRenderedPageBreak/>
+        <w:t xml:space="preserve">the otolith </w:t>
       </w:r>
       <w:r>
         <w:rPr>
@@ -3268,16 +3890,7 @@
           <w:sz w:val="24"/>
           <w:szCs w:val="24"/>
         </w:rPr>
-        <w:t xml:space="preserve">(Tagliabue &amp; Bopp 2008, Magozzi et al. </w:t>
-      </w:r>
-      <w:r>
-        <w:rPr>
-          <w:noProof/>
-          <w:sz w:val="24"/>
-          <w:szCs w:val="24"/>
-        </w:rPr>
-        <w:lastRenderedPageBreak/>
-        <w:t>2017)</w:t>
+        <w:t>(Tagliabue &amp; Bopp 2008, Magozzi et al. 2017)</w:t>
       </w:r>
       <w:r>
         <w:rPr>
@@ -3291,7 +3904,21 @@
           <w:sz w:val="24"/>
           <w:szCs w:val="24"/>
         </w:rPr>
-        <w:t xml:space="preserve">. Fish with relatively higher metabolic rates have higher respiration rates, and so produce more metabolic carbon. As fish regulate the levels of carbonate in the blood, this increase in metabolic carbon is compensated for a decrease in blood DIC. This increases the proportion of metabolic carbon in the blood, meaning the overall blood carbon has a more negative </w:t>
+        <w:t xml:space="preserve">. Fish with relatively higher metabolic rates have higher respiration rates, and so produce more metabolic carbon. As fish regulate the levels of carbonate in the blood, this increase in metabolic carbon is compensated for </w:t>
+      </w:r>
+      <w:r>
+        <w:rPr>
+          <w:sz w:val="24"/>
+          <w:szCs w:val="24"/>
+        </w:rPr>
+        <w:t xml:space="preserve">by </w:t>
+      </w:r>
+      <w:r>
+        <w:rPr>
+          <w:sz w:val="24"/>
+          <w:szCs w:val="24"/>
+        </w:rPr>
+        <w:t xml:space="preserve">a decrease in blood DIC. This increases the proportion of metabolic carbon in the blood, meaning the overall blood carbon has a more negative </w:t>
       </w:r>
       <w:r>
         <w:rPr>
@@ -3903,7 +4530,29 @@
           <w:sz w:val="24"/>
           <w:szCs w:val="24"/>
         </w:rPr>
-        <w:t>) can be calculated. While this is a novel method, a recent study confirmed that M</w:t>
+        <w:t xml:space="preserve">) can be calculated. While this is a </w:t>
+      </w:r>
+      <w:r>
+        <w:rPr>
+          <w:sz w:val="24"/>
+          <w:szCs w:val="24"/>
+        </w:rPr>
+        <w:t>relatively new</w:t>
+      </w:r>
+      <w:r>
+        <w:rPr>
+          <w:sz w:val="24"/>
+          <w:szCs w:val="24"/>
+        </w:rPr>
+        <w:t xml:space="preserve"> method, a recent study confirmed that </w:t>
+      </w:r>
+      <w:r>
+        <w:rPr>
+          <w:sz w:val="24"/>
+          <w:szCs w:val="24"/>
+        </w:rPr>
+        <w:lastRenderedPageBreak/>
+        <w:t>M</w:t>
       </w:r>
       <w:r>
         <w:rPr>
@@ -3992,6 +4641,43 @@
           <w:szCs w:val="24"/>
         </w:rPr>
         <w:t xml:space="preserve">. </w:t>
+      </w:r>
+      <w:r>
+        <w:rPr>
+          <w:sz w:val="24"/>
+          <w:szCs w:val="24"/>
+        </w:rPr>
+        <w:t>We find that M</w:t>
+      </w:r>
+      <w:r>
+        <w:rPr>
+          <w:sz w:val="24"/>
+          <w:szCs w:val="24"/>
+          <w:vertAlign w:val="subscript"/>
+        </w:rPr>
+        <w:t>oto</w:t>
+      </w:r>
+      <w:r>
+        <w:rPr>
+          <w:sz w:val="24"/>
+          <w:szCs w:val="24"/>
+        </w:rPr>
+        <w:t xml:space="preserve"> does not exhibit linear scaling with log body mass or temperature in myctophids, and that species level differences in ecology may best explain variation in M</w:t>
+      </w:r>
+      <w:r>
+        <w:rPr>
+          <w:sz w:val="24"/>
+          <w:szCs w:val="24"/>
+          <w:vertAlign w:val="subscript"/>
+        </w:rPr>
+        <w:t>oto</w:t>
+      </w:r>
+      <w:r>
+        <w:rPr>
+          <w:sz w:val="24"/>
+          <w:szCs w:val="24"/>
+        </w:rPr>
+        <w:t>.</w:t>
       </w:r>
     </w:p>
     <w:p>
@@ -4018,7 +4704,14 @@
           <w:sz w:val="24"/>
           <w:szCs w:val="24"/>
         </w:rPr>
-        <w:t>This study applies the M</w:t>
+        <w:t>Here we apply</w:t>
+      </w:r>
+      <w:r>
+        <w:rPr>
+          <w:sz w:val="24"/>
+          <w:szCs w:val="24"/>
+        </w:rPr>
+        <w:t xml:space="preserve"> the M</w:t>
       </w:r>
       <w:r>
         <w:rPr>
@@ -4033,7 +4726,7 @@
           <w:sz w:val="24"/>
           <w:szCs w:val="24"/>
         </w:rPr>
-        <w:t xml:space="preserve"> proxy to the study of FMR in Scotia sea myctophids. Our primary aim is to use M</w:t>
+        <w:t xml:space="preserve"> proxy to FMR in Scotia sea myctophids. Our primary aim is to use M</w:t>
       </w:r>
       <w:r>
         <w:rPr>
@@ -4363,7 +5056,21 @@
           <w:sz w:val="24"/>
           <w:szCs w:val="24"/>
         </w:rPr>
-        <w:t xml:space="preserve">and temperature. According to the metabolic theory of ecology, </w:t>
+        <w:t xml:space="preserve">and temperature. According to </w:t>
+      </w:r>
+      <w:r>
+        <w:rPr>
+          <w:sz w:val="24"/>
+          <w:szCs w:val="24"/>
+        </w:rPr>
+        <w:t>metabolic theory</w:t>
+      </w:r>
+      <w:r>
+        <w:rPr>
+          <w:sz w:val="24"/>
+          <w:szCs w:val="24"/>
+        </w:rPr>
+        <w:t xml:space="preserve">, </w:t>
       </w:r>
       <w:r>
         <w:rPr>
@@ -4377,7 +5084,28 @@
           <w:sz w:val="24"/>
           <w:szCs w:val="24"/>
         </w:rPr>
-        <w:t xml:space="preserve">metabolic rates scale linearly with log body mass with an exponent of 0.75 (equivalent to -0.25 for mass-specific metabolic rates) </w:t>
+        <w:t xml:space="preserve">metabolic rates </w:t>
+      </w:r>
+      <w:r>
+        <w:rPr>
+          <w:sz w:val="24"/>
+          <w:szCs w:val="24"/>
+        </w:rPr>
+        <w:t xml:space="preserve">should </w:t>
+      </w:r>
+      <w:r>
+        <w:rPr>
+          <w:sz w:val="24"/>
+          <w:szCs w:val="24"/>
+        </w:rPr>
+        <w:t>scale linearly with log body mass with an exponent of 0.75 (equivalent to -0.25 fo</w:t>
+      </w:r>
+      <w:r>
+        <w:rPr>
+          <w:sz w:val="24"/>
+          <w:szCs w:val="24"/>
+        </w:rPr>
+        <w:t>r mass-specific metabolic rates; Brown et al. 2004)</w:t>
       </w:r>
       <w:r>
         <w:rPr>
@@ -4391,22 +5119,7 @@
           <w:sz w:val="24"/>
           <w:szCs w:val="24"/>
         </w:rPr>
-        <w:instrText xml:space="preserve"> ADDIN EN.CITE &lt;EndNote&gt;&lt;Cite&gt;&lt;Author&gt;Brown&lt;/Author&gt;&lt;Year&gt;2004&lt;/Year&gt;&lt;RecNum&gt;1&lt;/RecNum&gt;&lt;DisplayText&gt;(Brown et al. 2004)&lt;/DisplayText&gt;&lt;record&gt;&lt;rec-number&gt;1&lt;/rec-number&gt;&lt;foreign-keys&gt;&lt;key app="EN" db-id="t5t5s9rwbrsasvea5fxv5tr4s22tppwrfa0f" timestamp="1509011008"&gt;1&lt;/key&gt;&lt;/foreign-keys&gt;&lt;ref-type name="Journal Article"&gt;17&lt;/ref-type&gt;&lt;contributors&gt;&lt;authors&gt;&lt;author&gt;Brown, J. H.&lt;/author&gt;&lt;author&gt;Gillooly, J. F.&lt;/author&gt;&lt;author&gt;Allen, A. P.&lt;/author&gt;&lt;author&gt;Savage, V. M.&lt;/author&gt;&lt;author&gt;West, G. B.&lt;/author&gt;&lt;/authors&gt;&lt;/contributors&gt;&lt;titles&gt;&lt;title&gt;Toward a metabolic theory of ecology&lt;/title&gt;&lt;secondary-title&gt;Ecology&lt;/secondary-title&gt;&lt;/titles&gt;&lt;periodical&gt;&lt;full-title&gt;Ecology&lt;/full-title&gt;&lt;/periodical&gt;&lt;pages&gt;1771-1789&lt;/pages&gt;&lt;volume&gt;85&lt;/volume&gt;&lt;number&gt;7&lt;/number&gt;&lt;keywords&gt;&lt;keyword&gt;allometry&lt;/keyword&gt;&lt;keyword&gt;biogeochemical cycles&lt;/keyword&gt;&lt;keyword&gt;body size&lt;/keyword&gt;&lt;keyword&gt;development&lt;/keyword&gt;&lt;keyword&gt;ecological interactions&lt;/keyword&gt;&lt;keyword&gt;ecological theory&lt;/keyword&gt;&lt;keyword&gt;metabolism&lt;/keyword&gt;&lt;keyword&gt;population growth&lt;/keyword&gt;&lt;keyword&gt;production&lt;/keyword&gt;&lt;keyword&gt;stoichiometry&lt;/keyword&gt;&lt;keyword&gt;temperature&lt;/keyword&gt;&lt;keyword&gt;trophic&lt;/keyword&gt;&lt;keyword&gt;dynamics.&lt;/keyword&gt;&lt;/keywords&gt;&lt;dates&gt;&lt;year&gt;2004&lt;/year&gt;&lt;/dates&gt;&lt;urls&gt;&lt;/urls&gt;&lt;/record&gt;&lt;/Cite&gt;&lt;/EndNote&gt;</w:instrText>
-      </w:r>
-      <w:r>
-        <w:rPr>
-          <w:sz w:val="24"/>
-          <w:szCs w:val="24"/>
-        </w:rPr>
-        <w:fldChar w:fldCharType="separate"/>
-      </w:r>
-      <w:r>
-        <w:rPr>
-          <w:noProof/>
-          <w:sz w:val="24"/>
-          <w:szCs w:val="24"/>
-        </w:rPr>
-        <w:t>(Brown et al. 2004)</w:t>
+        <w:instrText xml:space="preserve"> ADDIN EN.CITE &lt;EndNote&gt;&lt;Cite ExcludeAuth="1" ExcludeYear="1" Hidden="1"&gt;&lt;Author&gt;Brown&lt;/Author&gt;&lt;Year&gt;2004&lt;/Year&gt;&lt;RecNum&gt;1&lt;/RecNum&gt;&lt;record&gt;&lt;rec-number&gt;1&lt;/rec-number&gt;&lt;foreign-keys&gt;&lt;key app="EN" db-id="t5t5s9rwbrsasvea5fxv5tr4s22tppwrfa0f" timestamp="1509011008"&gt;1&lt;/key&gt;&lt;/foreign-keys&gt;&lt;ref-type name="Journal Article"&gt;17&lt;/ref-type&gt;&lt;contributors&gt;&lt;authors&gt;&lt;author&gt;Brown, J. H.&lt;/author&gt;&lt;author&gt;Gillooly, J. F.&lt;/author&gt;&lt;author&gt;Allen, A. P.&lt;/author&gt;&lt;author&gt;Savage, V. M.&lt;/author&gt;&lt;author&gt;West, G. B.&lt;/author&gt;&lt;/authors&gt;&lt;/contributors&gt;&lt;titles&gt;&lt;title&gt;Toward a metabolic theory of ecology&lt;/title&gt;&lt;secondary-title&gt;Ecology&lt;/secondary-title&gt;&lt;/titles&gt;&lt;periodical&gt;&lt;full-title&gt;Ecology&lt;/full-title&gt;&lt;/periodical&gt;&lt;pages&gt;1771-1789&lt;/pages&gt;&lt;volume&gt;85&lt;/volume&gt;&lt;number&gt;7&lt;/number&gt;&lt;keywords&gt;&lt;keyword&gt;allometry&lt;/keyword&gt;&lt;keyword&gt;biogeochemical cycles&lt;/keyword&gt;&lt;keyword&gt;body size&lt;/keyword&gt;&lt;keyword&gt;development&lt;/keyword&gt;&lt;keyword&gt;ecological interactions&lt;/keyword&gt;&lt;keyword&gt;ecological theory&lt;/keyword&gt;&lt;keyword&gt;metabolism&lt;/keyword&gt;&lt;keyword&gt;population growth&lt;/keyword&gt;&lt;keyword&gt;production&lt;/keyword&gt;&lt;keyword&gt;stoichiometry&lt;/keyword&gt;&lt;keyword&gt;temperature&lt;/keyword&gt;&lt;keyword&gt;trophic&lt;/keyword&gt;&lt;keyword&gt;dynamics.&lt;/keyword&gt;&lt;/keywords&gt;&lt;dates&gt;&lt;year&gt;2004&lt;/year&gt;&lt;/dates&gt;&lt;urls&gt;&lt;/urls&gt;&lt;/record&gt;&lt;/Cite&gt;&lt;/EndNote&gt;</w:instrText>
       </w:r>
       <w:r>
         <w:rPr>
@@ -4427,15 +5140,21 @@
           <w:sz w:val="24"/>
           <w:szCs w:val="24"/>
         </w:rPr>
-        <w:t>Metabolic theory further predicts that log mass-</w:t>
-      </w:r>
-      <w:r>
-        <w:rPr>
-          <w:sz w:val="24"/>
-          <w:szCs w:val="24"/>
-        </w:rPr>
-        <w:lastRenderedPageBreak/>
-        <w:t xml:space="preserve">normalised metabolic rate will increase with temperature </w:t>
+        <w:t xml:space="preserve">Metabolic theory further predicts that log mass-normalised metabolic rate </w:t>
+      </w:r>
+      <w:r>
+        <w:rPr>
+          <w:sz w:val="24"/>
+          <w:szCs w:val="24"/>
+        </w:rPr>
+        <w:t>should</w:t>
+      </w:r>
+      <w:r>
+        <w:rPr>
+          <w:sz w:val="24"/>
+          <w:szCs w:val="24"/>
+        </w:rPr>
+        <w:t xml:space="preserve"> increase with temperature </w:t>
       </w:r>
       <w:r>
         <w:rPr>
@@ -4449,7 +5168,7 @@
           <w:sz w:val="24"/>
           <w:szCs w:val="24"/>
         </w:rPr>
-        <w:instrText xml:space="preserve"> ADDIN EN.CITE &lt;EndNote&gt;&lt;Cite&gt;&lt;Author&gt;Gillooly&lt;/Author&gt;&lt;Year&gt;2001&lt;/Year&gt;&lt;RecNum&gt;34&lt;/RecNum&gt;&lt;DisplayText&gt;(Gillooly et al. 2001)&lt;/DisplayText&gt;&lt;record&gt;&lt;rec-number&gt;34&lt;/rec-number&gt;&lt;foreign-keys&gt;&lt;key app="EN" db-id="t5t5s9rwbrsasvea5fxv5tr4s22tppwrfa0f" timestamp="1509360027"&gt;34&lt;/key&gt;&lt;/foreign-keys&gt;&lt;ref-type name="Journal Article"&gt;17&lt;/ref-type&gt;&lt;contributors&gt;&lt;authors&gt;&lt;author&gt;Gillooly, J. F.&lt;/author&gt;&lt;author&gt;Brown, J. H.&lt;/author&gt;&lt;author&gt;West, G. B.&lt;/author&gt;&lt;author&gt;Savage, V. M.&lt;/author&gt;&lt;author&gt;Charnov, E. L.&lt;/author&gt;&lt;/authors&gt;&lt;/contributors&gt;&lt;titles&gt;&lt;title&gt;Effects of Size and Temperature on Metabolic Rate&lt;/title&gt;&lt;secondary-title&gt;Science&lt;/secondary-title&gt;&lt;/titles&gt;&lt;periodical&gt;&lt;full-title&gt;Science&lt;/full-title&gt;&lt;/periodical&gt;&lt;pages&gt;2248-2251&lt;/pages&gt;&lt;volume&gt;293&lt;/volume&gt;&lt;number&gt;5538&lt;/number&gt;&lt;dates&gt;&lt;year&gt;2001&lt;/year&gt;&lt;/dates&gt;&lt;urls&gt;&lt;/urls&gt;&lt;electronic-resource-num&gt;10.1126/science.1061967&lt;/electronic-resource-num&gt;&lt;/record&gt;&lt;/Cite&gt;&lt;/EndNote&gt;</w:instrText>
+        <w:instrText xml:space="preserve"> ADDIN EN.CITE &lt;EndNote&gt;&lt;Cite&gt;&lt;Author&gt;Gillooly&lt;/Author&gt;&lt;Year&gt;2001&lt;/Year&gt;&lt;RecNum&gt;34&lt;/RecNum&gt;&lt;DisplayText&gt;(Gillooly et al. 2001)&lt;/DisplayText&gt;&lt;record&gt;&lt;rec-number&gt;34&lt;/rec-number&gt;&lt;foreign-keys&gt;&lt;key app="EN" db-id="t5t5s9rwbrsasvea5fxv5tr4s22tppwrfa0f" timestamp="1509360027"&gt;34&lt;/key&gt;&lt;/foreign-keys&gt;&lt;ref-type name="Journal Article"&gt;17&lt;/ref-type&gt;&lt;contributors&gt;&lt;authors&gt;&lt;author&gt;Gillooly, J. F.&lt;/author&gt;&lt;author&gt;Brown, J. H.&lt;/author&gt;&lt;author&gt;West, G. B.&lt;/author&gt;&lt;author&gt;Savage, V. M.&lt;/author&gt;&lt;author&gt;Charnov, E. L.&lt;/author&gt;&lt;/authors&gt;&lt;/contributors&gt;&lt;titles&gt;&lt;title&gt;Effects of size and temperature on metabolic rate&lt;/title&gt;&lt;secondary-title&gt;Science&lt;/secondary-title&gt;&lt;/titles&gt;&lt;periodical&gt;&lt;full-title&gt;Science&lt;/full-title&gt;&lt;/periodical&gt;&lt;pages&gt;2248-2251&lt;/pages&gt;&lt;volume&gt;293&lt;/volume&gt;&lt;number&gt;5538&lt;/number&gt;&lt;dates&gt;&lt;year&gt;2001&lt;/year&gt;&lt;/dates&gt;&lt;urls&gt;&lt;/urls&gt;&lt;electronic-resource-num&gt;10.1126/science.1061967&lt;/electronic-resource-num&gt;&lt;/record&gt;&lt;/Cite&gt;&lt;/EndNote&gt;</w:instrText>
       </w:r>
       <w:r>
         <w:rPr>
@@ -4538,8 +5257,8 @@
         <w:pStyle w:val="Heading2"/>
         <w:spacing w:line="480" w:lineRule="auto"/>
       </w:pPr>
-      <w:bookmarkStart w:id="2" w:name="_xcopwun27syh" w:colFirst="0" w:colLast="0"/>
-      <w:bookmarkEnd w:id="2"/>
+      <w:bookmarkStart w:id="5" w:name="_xcopwun27syh" w:colFirst="0" w:colLast="0"/>
+      <w:bookmarkEnd w:id="5"/>
       <w:r>
         <w:t>2.1 Samples</w:t>
       </w:r>
@@ -4557,7 +5276,21 @@
           <w:sz w:val="24"/>
           <w:szCs w:val="24"/>
         </w:rPr>
-        <w:t xml:space="preserve">Otoliths and muscle samples were obtained from fish collected during four cruises of the RRS </w:t>
+        <w:t xml:space="preserve">We obtained </w:t>
+      </w:r>
+      <w:r>
+        <w:rPr>
+          <w:sz w:val="24"/>
+          <w:szCs w:val="24"/>
+        </w:rPr>
+        <w:t>o</w:t>
+      </w:r>
+      <w:r>
+        <w:rPr>
+          <w:sz w:val="24"/>
+          <w:szCs w:val="24"/>
+        </w:rPr>
+        <w:t xml:space="preserve">toliths and muscle samples from fish collected during four cruises of the RRS </w:t>
       </w:r>
       <w:r>
         <w:rPr>
@@ -4572,7 +5305,29 @@
           <w:sz w:val="24"/>
           <w:szCs w:val="24"/>
         </w:rPr>
-        <w:t>in the Scotia Sea during the austral summer (JR38, December 1998 - January 1999; JR177, December 2007 - February 2008; JR15004, January - February 2016; JR16003 December 2016 - January 2017). Six species of myctophid</w:t>
+        <w:t xml:space="preserve">in the Scotia Sea during the austral summer (JR38, December 1998 - January 1999; JR177, December 2007 - February 2008; JR15004, </w:t>
+      </w:r>
+      <w:r>
+        <w:rPr>
+          <w:sz w:val="24"/>
+          <w:szCs w:val="24"/>
+        </w:rPr>
+        <w:lastRenderedPageBreak/>
+        <w:t xml:space="preserve">January - February 2016; JR16003 December 2016 - January 2017). </w:t>
+      </w:r>
+      <w:r>
+        <w:rPr>
+          <w:sz w:val="24"/>
+          <w:szCs w:val="24"/>
+        </w:rPr>
+        <w:t>We analysed six</w:t>
+      </w:r>
+      <w:r>
+        <w:rPr>
+          <w:sz w:val="24"/>
+          <w:szCs w:val="24"/>
+        </w:rPr>
+        <w:t xml:space="preserve"> species of myctophid</w:t>
       </w:r>
       <w:r>
         <w:rPr>
@@ -4586,7 +5341,7 @@
           <w:sz w:val="24"/>
           <w:szCs w:val="24"/>
         </w:rPr>
-        <w:t xml:space="preserve"> were studied: </w:t>
+        <w:t xml:space="preserve">: </w:t>
       </w:r>
       <w:r>
         <w:rPr>
@@ -4720,8 +5475,8 @@
         <w:pStyle w:val="Heading2"/>
         <w:spacing w:line="480" w:lineRule="auto"/>
       </w:pPr>
-      <w:bookmarkStart w:id="3" w:name="_bpntgaqvsc0u" w:colFirst="0" w:colLast="0"/>
-      <w:bookmarkEnd w:id="3"/>
+      <w:bookmarkStart w:id="6" w:name="_bpntgaqvsc0u" w:colFirst="0" w:colLast="0"/>
+      <w:bookmarkEnd w:id="6"/>
       <w:r>
         <w:t>2.2 Stable Isotope Analysis</w:t>
       </w:r>
@@ -4753,7 +5508,35 @@
           <w:sz w:val="24"/>
           <w:szCs w:val="24"/>
         </w:rPr>
-        <w:t xml:space="preserve"> and allowed to air dry. Large otoliths (&gt;1mm diameter) were mounted onto a backing plate (Struers EpoFix resin) and milled to a depth of 100-200μm using an ESI New Wave Micromill to obtain a sample for analysis. In this way, only otolith material deposited most closely to the time of fish capture was analysed. Small otoliths (&lt;1mm </w:t>
+        <w:t xml:space="preserve"> and allowed to air dry. Large otoliths (&gt;1mm diameter) were mounted onto a backing plate (Struers EpoFix resin) and milled </w:t>
+      </w:r>
+      <w:r>
+        <w:rPr>
+          <w:sz w:val="24"/>
+          <w:szCs w:val="24"/>
+        </w:rPr>
+        <w:t xml:space="preserve">each </w:t>
+      </w:r>
+      <w:r>
+        <w:rPr>
+          <w:sz w:val="24"/>
+          <w:szCs w:val="24"/>
+        </w:rPr>
+        <w:t xml:space="preserve">to a depth of 100-200μm using an ESI New Wave Micromill to obtain a sample for analysis. In this way, only otolith material deposited most closely to the time of fish capture was analysed. </w:t>
+      </w:r>
+      <w:r>
+        <w:rPr>
+          <w:sz w:val="24"/>
+          <w:szCs w:val="24"/>
+        </w:rPr>
+        <w:t>We crushed s</w:t>
+      </w:r>
+      <w:r>
+        <w:rPr>
+          <w:sz w:val="24"/>
+          <w:szCs w:val="24"/>
+        </w:rPr>
+        <w:t xml:space="preserve">mall otoliths (&lt;1mm </w:t>
       </w:r>
       <w:r>
         <w:rPr>
@@ -4797,23 +5580,21 @@
           <w:sz w:val="24"/>
           <w:szCs w:val="24"/>
         </w:rPr>
-        <w:t xml:space="preserve">) were crushed whole to </w:t>
-      </w:r>
-      <w:r>
-        <w:rPr>
-          <w:sz w:val="24"/>
-          <w:szCs w:val="24"/>
-        </w:rPr>
-        <w:lastRenderedPageBreak/>
-        <w:t xml:space="preserve">obtain a sample, incorporating otolith material throughout the fish’s life. </w:t>
-      </w:r>
-      <w:commentRangeStart w:id="4"/>
-      <w:r>
-        <w:rPr>
-          <w:sz w:val="24"/>
-          <w:szCs w:val="24"/>
-        </w:rPr>
-        <w:t>Supplementary analyses were run to test if this used a significant difference in resulting M</w:t>
+        <w:t>)</w:t>
+      </w:r>
+      <w:r>
+        <w:rPr>
+          <w:sz w:val="24"/>
+          <w:szCs w:val="24"/>
+        </w:rPr>
+        <w:t xml:space="preserve"> to obtain a sample, incorporating otolith material throughout the fish’s life.</w:t>
+      </w:r>
+      <w:r>
+        <w:rPr>
+          <w:sz w:val="24"/>
+          <w:szCs w:val="24"/>
+        </w:rPr>
+        <w:t xml:space="preserve"> Our supplementary analyses are inconclusive as to whether or not this difference in preparation cause a significant difference in M</w:t>
       </w:r>
       <w:r>
         <w:rPr>
@@ -4823,6 +5604,7 @@
         </w:rPr>
         <w:t>oto</w:t>
       </w:r>
+      <w:commentRangeStart w:id="7"/>
       <w:r>
         <w:rPr>
           <w:sz w:val="24"/>
@@ -4830,19 +5612,26 @@
         </w:rPr>
         <w:t xml:space="preserve">. </w:t>
       </w:r>
-      <w:commentRangeEnd w:id="4"/>
+      <w:commentRangeEnd w:id="7"/>
       <w:r>
         <w:rPr>
           <w:rStyle w:val="CommentReference"/>
         </w:rPr>
-        <w:commentReference w:id="4"/>
-      </w:r>
-      <w:r>
-        <w:rPr>
-          <w:sz w:val="24"/>
-          <w:szCs w:val="24"/>
-        </w:rPr>
-        <w:t>Muscle tissue</w:t>
+        <w:commentReference w:id="7"/>
+      </w:r>
+      <w:r>
+        <w:rPr>
+          <w:sz w:val="24"/>
+          <w:szCs w:val="24"/>
+        </w:rPr>
+        <w:t>We freeze dried muscle</w:t>
+      </w:r>
+      <w:r>
+        <w:rPr>
+          <w:sz w:val="24"/>
+          <w:szCs w:val="24"/>
+        </w:rPr>
+        <w:t xml:space="preserve"> tissue</w:t>
       </w:r>
       <w:r>
         <w:rPr>
@@ -4856,7 +5645,7 @@
           <w:sz w:val="24"/>
           <w:szCs w:val="24"/>
         </w:rPr>
-        <w:t xml:space="preserve">was freeze dried using a </w:t>
+        <w:t xml:space="preserve">using a </w:t>
       </w:r>
       <w:r>
         <w:rPr>
@@ -4870,7 +5659,21 @@
           <w:sz w:val="24"/>
           <w:szCs w:val="24"/>
         </w:rPr>
-        <w:t xml:space="preserve"> for 24-48 hours and crushed using a mortar and pestle.</w:t>
+        <w:t xml:space="preserve"> for 24-48 hours and </w:t>
+      </w:r>
+      <w:r>
+        <w:rPr>
+          <w:sz w:val="24"/>
+          <w:szCs w:val="24"/>
+        </w:rPr>
+        <w:t>then crushed the tissue</w:t>
+      </w:r>
+      <w:r>
+        <w:rPr>
+          <w:sz w:val="24"/>
+          <w:szCs w:val="24"/>
+        </w:rPr>
+        <w:t xml:space="preserve"> using a mortar and pestle.</w:t>
       </w:r>
     </w:p>
     <w:p>
@@ -4935,7 +5738,16 @@
           <w:szCs w:val="24"/>
           <w:highlight w:val="white"/>
         </w:rPr>
-        <w:t>Carbon and oxygen stable isotopes of otolith samples were analysed using a Kiel IV Carbonate device coupled with a MAT253 isotope ratio mass spectrometer. Replicates of the international standards NBS 19 and NBS 18, as well as the in-house standard GS1 (Carrara marble), were run for quality control and calibration. Carbon isotopes of muscle samples was analysed using a Vario Isotope select elemental analyser, coupled with an Isoprime 100 isotope ratio mass spectrometer. Replicates of the international standards USGS 40 and USGS 41, as well as the in-house standards acetanilide, glutamic acid and fish muscle were run for quality control and calibration. All stable isotope values are reported in permil using delta notation (δ</w:t>
+        <w:t xml:space="preserve">Carbon and oxygen stable isotopes of otolith samples were analysed using a Kiel IV Carbonate device coupled with a MAT253 isotope ratio mass spectrometer. Replicates of the international standards NBS 19 and NBS 18, as well as the in-house standard GS1 </w:t>
+      </w:r>
+      <w:r>
+        <w:rPr>
+          <w:sz w:val="24"/>
+          <w:szCs w:val="24"/>
+          <w:highlight w:val="white"/>
+        </w:rPr>
+        <w:lastRenderedPageBreak/>
+        <w:t>(Carrara marble), were run for quality control and calibration. Carbon isotopes of muscle samples was analysed using a Vario Isotope select elemental analyser, coupled with an Isoprime 100 isotope ratio mass spectrometer. Replicates of the international standards USGS 40 and USGS 41, as well as the in-house standards acetanilide, glutamic acid and fish muscle were run for quality control and calibration. All stable isotope values are reported in permil using delta notation (δ</w:t>
       </w:r>
       <w:r>
         <w:rPr>
@@ -4985,8 +5797,8 @@
         <w:pStyle w:val="Heading2"/>
         <w:spacing w:line="480" w:lineRule="auto"/>
       </w:pPr>
-      <w:bookmarkStart w:id="5" w:name="_1is8u5gu1fwt" w:colFirst="0" w:colLast="0"/>
-      <w:bookmarkEnd w:id="5"/>
+      <w:bookmarkStart w:id="8" w:name="_1is8u5gu1fwt" w:colFirst="0" w:colLast="0"/>
+      <w:bookmarkEnd w:id="8"/>
       <w:r>
         <w:t xml:space="preserve">2.3 </w:t>
       </w:r>
@@ -5008,13 +5820,13 @@
         <w:rPr>
           <w:sz w:val="24"/>
         </w:rPr>
-        <w:t>All p</w:t>
-      </w:r>
-      <w:r>
-        <w:rPr>
-          <w:sz w:val="24"/>
-        </w:rPr>
-        <w:t xml:space="preserve">arameters were calculated in R version 3.4.4 </w:t>
+        <w:t>We estimated all parameters</w:t>
+      </w:r>
+      <w:r>
+        <w:rPr>
+          <w:sz w:val="24"/>
+        </w:rPr>
+        <w:t xml:space="preserve"> in R version 3.4.4 </w:t>
       </w:r>
       <w:r>
         <w:rPr>
@@ -5088,14 +5900,57 @@
         <w:rPr>
           <w:sz w:val="24"/>
         </w:rPr>
-        <w:t xml:space="preserve">, with 100000 iterations, 50000 burn-in, 3 chains and thinning parameter of 50. Models were checked for mixing and convergence using trace plots, Geweke’s diagnostic and the Gelman-Rubin diagnostic. </w:t>
-      </w:r>
-      <w:r>
-        <w:rPr>
-          <w:sz w:val="24"/>
-          <w:szCs w:val="24"/>
-        </w:rPr>
-        <w:t>The proportion of metabolic carbon in the blood, M</w:t>
+        <w:t xml:space="preserve">, with 100000 iterations, 50000 </w:t>
+      </w:r>
+      <w:r>
+        <w:rPr>
+          <w:sz w:val="24"/>
+        </w:rPr>
+        <w:t>burn-in, three</w:t>
+      </w:r>
+      <w:r>
+        <w:rPr>
+          <w:sz w:val="24"/>
+        </w:rPr>
+        <w:t xml:space="preserve"> chains and thinning parameter of 50. </w:t>
+      </w:r>
+      <w:r>
+        <w:rPr>
+          <w:sz w:val="24"/>
+        </w:rPr>
+        <w:t>We used</w:t>
+      </w:r>
+      <w:r>
+        <w:rPr>
+          <w:sz w:val="24"/>
+        </w:rPr>
+        <w:t xml:space="preserve"> trace plots, Geweke’s diagnostic and the Gelman-Rubin diagnostic</w:t>
+      </w:r>
+      <w:r>
+        <w:rPr>
+          <w:sz w:val="24"/>
+        </w:rPr>
+        <w:t xml:space="preserve"> to check the models for mixing and convergence</w:t>
+      </w:r>
+      <w:r>
+        <w:rPr>
+          <w:sz w:val="24"/>
+        </w:rPr>
+        <w:t xml:space="preserve">. </w:t>
+      </w:r>
+      <w:r>
+        <w:rPr>
+          <w:sz w:val="24"/>
+          <w:szCs w:val="24"/>
+        </w:rPr>
+        <w:t>We then estimated the</w:t>
+      </w:r>
+      <w:r>
+        <w:rPr>
+          <w:sz w:val="24"/>
+          <w:szCs w:val="24"/>
+        </w:rPr>
+        <w:t xml:space="preserve"> proportion of metabolic carbon in the blood, M</w:t>
       </w:r>
       <w:r>
         <w:rPr>
@@ -5110,14 +5965,14 @@
           <w:sz w:val="24"/>
           <w:szCs w:val="24"/>
         </w:rPr>
-        <w:t>, was calcula</w:t>
-      </w:r>
-      <w:r>
-        <w:rPr>
-          <w:sz w:val="24"/>
-          <w:szCs w:val="24"/>
-        </w:rPr>
-        <w:t>ted using the following equation</w:t>
+        <w:t>,</w:t>
+      </w:r>
+      <w:r>
+        <w:rPr>
+          <w:sz w:val="24"/>
+          <w:szCs w:val="24"/>
+        </w:rPr>
+        <w:t xml:space="preserve"> using the following equation</w:t>
       </w:r>
       <w:r>
         <w:rPr>
@@ -5972,7 +6827,7 @@
           <w:sz w:val="24"/>
           <w:szCs w:val="24"/>
         </w:rPr>
-        <w:t xml:space="preserve">Estimates of </w:t>
+        <w:t xml:space="preserve">To estimate </w:t>
       </w:r>
       <w:r>
         <w:rPr>
@@ -6001,14 +6856,14 @@
           <w:sz w:val="24"/>
           <w:szCs w:val="24"/>
         </w:rPr>
-        <w:t>were</w:t>
-      </w:r>
-      <w:r>
-        <w:rPr>
-          <w:sz w:val="24"/>
-          <w:szCs w:val="24"/>
-        </w:rPr>
-        <w:t xml:space="preserve"> calculated using MixSIAR</w:t>
+        <w:t>we used</w:t>
+      </w:r>
+      <w:r>
+        <w:rPr>
+          <w:sz w:val="24"/>
+          <w:szCs w:val="24"/>
+        </w:rPr>
+        <w:t xml:space="preserve"> MixSIAR</w:t>
       </w:r>
       <w:r>
         <w:rPr>
@@ -6079,6 +6934,14 @@
           <w:color w:val="000000"/>
         </w:rPr>
         <w:t xml:space="preserve"> </w:t>
+      </w:r>
+      <w:r>
+        <w:rPr>
+          <w:color w:val="000000"/>
+          <w:sz w:val="24"/>
+          <w:szCs w:val="24"/>
+        </w:rPr>
+        <w:t xml:space="preserve">We set </w:t>
       </w:r>
       <w:r>
         <w:rPr>
@@ -6127,7 +6990,14 @@
           <w:sz w:val="24"/>
           <w:szCs w:val="24"/>
         </w:rPr>
-        <w:t xml:space="preserve">was set using an isoscape </w:t>
+        <w:t>using</w:t>
+      </w:r>
+      <w:r>
+        <w:rPr>
+          <w:sz w:val="24"/>
+          <w:szCs w:val="24"/>
+        </w:rPr>
+        <w:t xml:space="preserve"> an isoscape </w:t>
       </w:r>
       <w:r>
         <w:rPr>
@@ -6199,7 +7069,7 @@
           <w:sz w:val="24"/>
           <w:szCs w:val="24"/>
         </w:rPr>
-        <w:t xml:space="preserve"> for the Suess effect. </w:t>
+        <w:t xml:space="preserve"> for the Suess effect, and set </w:t>
       </w:r>
       <w:r>
         <w:rPr>
@@ -6248,7 +7118,7 @@
           <w:sz w:val="24"/>
           <w:szCs w:val="24"/>
         </w:rPr>
-        <w:t xml:space="preserve">was set using muscle </w:t>
+        <w:t xml:space="preserve">using muscle </w:t>
       </w:r>
       <w:r>
         <w:rPr>
@@ -6280,7 +7150,15 @@
           <w:sz w:val="24"/>
           <w:szCs w:val="24"/>
         </w:rPr>
-        <w:t xml:space="preserve"> from the corresponding fish, minus the trophic enrichment factor for carbon </w:t>
+        <w:t xml:space="preserve"> from the corresponding fish, minus the trophic enrichment factor </w:t>
+      </w:r>
+      <w:r>
+        <w:rPr>
+          <w:sz w:val="24"/>
+          <w:szCs w:val="24"/>
+        </w:rPr>
+        <w:lastRenderedPageBreak/>
+        <w:t xml:space="preserve">for carbon </w:t>
       </w:r>
       <w:r>
         <w:rPr>
@@ -6331,6 +7209,13 @@
           <w:szCs w:val="24"/>
         </w:rPr>
         <w:t xml:space="preserve"> </w:t>
+      </w:r>
+      <w:r>
+        <w:rPr>
+          <w:sz w:val="24"/>
+          <w:szCs w:val="24"/>
+        </w:rPr>
+        <w:t xml:space="preserve">Finally, we set </w:t>
       </w:r>
       <w:r>
         <w:rPr>
@@ -6362,7 +7247,21 @@
           <w:sz w:val="24"/>
           <w:szCs w:val="24"/>
         </w:rPr>
-        <w:t>was set to zero and assumed to be invariant across species</w:t>
+        <w:t xml:space="preserve">to zero and </w:t>
+      </w:r>
+      <w:r>
+        <w:rPr>
+          <w:sz w:val="24"/>
+          <w:szCs w:val="24"/>
+        </w:rPr>
+        <w:t>assumed it was</w:t>
+      </w:r>
+      <w:r>
+        <w:rPr>
+          <w:sz w:val="24"/>
+          <w:szCs w:val="24"/>
+        </w:rPr>
+        <w:t xml:space="preserve"> invariant across species</w:t>
       </w:r>
       <w:r>
         <w:rPr>
@@ -6657,7 +7556,14 @@
           <w:sz w:val="24"/>
           <w:szCs w:val="24"/>
         </w:rPr>
-        <w:t>Experienced temperature</w:t>
+        <w:t>We reconstructed e</w:t>
+      </w:r>
+      <w:r>
+        <w:rPr>
+          <w:sz w:val="24"/>
+          <w:szCs w:val="24"/>
+        </w:rPr>
+        <w:t>xperienced temperature</w:t>
       </w:r>
       <w:r>
         <w:rPr>
@@ -6671,21 +7577,7 @@
           <w:sz w:val="24"/>
           <w:szCs w:val="24"/>
         </w:rPr>
-        <w:t xml:space="preserve"> (T, °C) </w:t>
-      </w:r>
-      <w:r>
-        <w:rPr>
-          <w:sz w:val="24"/>
-          <w:szCs w:val="24"/>
-        </w:rPr>
-        <w:t>were</w:t>
-      </w:r>
-      <w:r>
-        <w:rPr>
-          <w:sz w:val="24"/>
-          <w:szCs w:val="24"/>
-        </w:rPr>
-        <w:t xml:space="preserve"> reconstructed using the following equation:</w:t>
+        <w:t xml:space="preserve"> (T, °C) using the following equation:</w:t>
       </w:r>
     </w:p>
     <w:p>
@@ -7092,6 +7984,13 @@
         <w:rPr>
           <w:sz w:val="24"/>
           <w:szCs w:val="24"/>
+        </w:rPr>
+        <w:t xml:space="preserve">We set </w:t>
+      </w:r>
+      <w:r>
+        <w:rPr>
+          <w:sz w:val="24"/>
+          <w:szCs w:val="24"/>
           <w:highlight w:val="white"/>
         </w:rPr>
         <w:t>δ</w:t>
@@ -7124,13 +8023,6 @@
           <w:sz w:val="24"/>
           <w:szCs w:val="24"/>
         </w:rPr>
-        <w:t xml:space="preserve"> was set using catch location and depth</w:t>
-      </w:r>
-      <w:r>
-        <w:rPr>
-          <w:sz w:val="24"/>
-          <w:szCs w:val="24"/>
-        </w:rPr>
         <w:t xml:space="preserve"> </w:t>
       </w:r>
       <w:r>
@@ -7138,6 +8030,27 @@
           <w:sz w:val="24"/>
           <w:szCs w:val="24"/>
         </w:rPr>
+        <w:t>u</w:t>
+      </w:r>
+      <w:r>
+        <w:rPr>
+          <w:sz w:val="24"/>
+          <w:szCs w:val="24"/>
+        </w:rPr>
+        <w:t>sing catch location and depth</w:t>
+      </w:r>
+      <w:r>
+        <w:rPr>
+          <w:sz w:val="24"/>
+          <w:szCs w:val="24"/>
+        </w:rPr>
+        <w:t xml:space="preserve"> </w:t>
+      </w:r>
+      <w:r>
+        <w:rPr>
+          <w:sz w:val="24"/>
+          <w:szCs w:val="24"/>
+        </w:rPr>
         <w:fldChar w:fldCharType="begin"/>
       </w:r>
       <w:r>
@@ -7174,21 +8087,14 @@
           <w:sz w:val="24"/>
           <w:szCs w:val="24"/>
         </w:rPr>
-        <w:t>.</w:t>
-      </w:r>
-      <w:r>
-        <w:rPr>
-          <w:sz w:val="24"/>
-          <w:szCs w:val="24"/>
-        </w:rPr>
-        <w:t xml:space="preserve"> </w:t>
-      </w:r>
-      <w:r>
-        <w:rPr>
-          <w:sz w:val="24"/>
-          <w:szCs w:val="24"/>
-        </w:rPr>
-        <w:t>We used an informative</w:t>
+        <w:t xml:space="preserve">, and we </w:t>
+      </w:r>
+      <w:r>
+        <w:rPr>
+          <w:sz w:val="24"/>
+          <w:szCs w:val="24"/>
+        </w:rPr>
+        <w:t>used an informative</w:t>
       </w:r>
       <w:r>
         <w:rPr>
@@ -7197,7 +8103,7 @@
         </w:rPr>
         <w:t xml:space="preserve"> prior for temperature (</w:t>
       </w:r>
-      <w:commentRangeStart w:id="6"/>
+      <w:commentRangeStart w:id="9"/>
       <w:r>
         <w:rPr>
           <w:sz w:val="24"/>
@@ -7205,12 +8111,12 @@
         </w:rPr>
         <w:t>normal distribution, μ = 2, σ = 3</w:t>
       </w:r>
-      <w:commentRangeEnd w:id="6"/>
+      <w:commentRangeEnd w:id="9"/>
       <w:r>
         <w:rPr>
           <w:rStyle w:val="CommentReference"/>
         </w:rPr>
-        <w:commentReference w:id="6"/>
+        <w:commentReference w:id="9"/>
       </w:r>
       <w:r>
         <w:rPr>
@@ -7224,9 +8130,30 @@
           <w:sz w:val="24"/>
           <w:szCs w:val="24"/>
         </w:rPr>
-        <w:t xml:space="preserve"> based on measurements from </w:t>
-      </w:r>
-      <w:commentRangeStart w:id="7"/>
+        <w:t xml:space="preserve"> based on </w:t>
+      </w:r>
+      <w:r>
+        <w:rPr>
+          <w:sz w:val="24"/>
+          <w:szCs w:val="24"/>
+        </w:rPr>
+        <w:t xml:space="preserve">temperature </w:t>
+      </w:r>
+      <w:r>
+        <w:rPr>
+          <w:sz w:val="24"/>
+          <w:szCs w:val="24"/>
+        </w:rPr>
+        <w:t xml:space="preserve">measurements from </w:t>
+      </w:r>
+      <w:r>
+        <w:rPr>
+          <w:sz w:val="24"/>
+          <w:szCs w:val="24"/>
+        </w:rPr>
+        <w:t xml:space="preserve">cruises </w:t>
+      </w:r>
+      <w:commentRangeStart w:id="10"/>
       <w:r>
         <w:rPr>
           <w:sz w:val="24"/>
@@ -7234,12 +8161,12 @@
         </w:rPr>
         <w:t>JR16003, JR15004 and JR177</w:t>
       </w:r>
-      <w:commentRangeEnd w:id="7"/>
+      <w:commentRangeEnd w:id="10"/>
       <w:r>
         <w:rPr>
           <w:rStyle w:val="CommentReference"/>
         </w:rPr>
-        <w:commentReference w:id="7"/>
+        <w:commentReference w:id="10"/>
       </w:r>
       <w:r>
         <w:rPr>
@@ -7271,29 +8198,21 @@
           <w:sz w:val="24"/>
           <w:szCs w:val="24"/>
         </w:rPr>
-        <w:t>Estimate</w:t>
-      </w:r>
-      <w:r>
-        <w:rPr>
-          <w:sz w:val="24"/>
-          <w:szCs w:val="24"/>
-        </w:rPr>
-        <w:t xml:space="preserve">s of mass-specific oxygen consumption (resting metabolic rate) were calculated using equation 1 with uninformative priors. </w:t>
-      </w:r>
-      <w:r>
-        <w:rPr>
-          <w:sz w:val="24"/>
-          <w:szCs w:val="24"/>
-        </w:rPr>
-        <w:t xml:space="preserve">Parameters were set </w:t>
-      </w:r>
-      <w:r>
-        <w:rPr>
-          <w:sz w:val="24"/>
-          <w:szCs w:val="24"/>
-        </w:rPr>
-        <w:lastRenderedPageBreak/>
-        <w:t>according to Belcher et al. (2019), so that a = -1.315 (± 0.468), b</w:t>
+        <w:t>We used equation 1 with uninformative priors to extract</w:t>
+      </w:r>
+      <w:r>
+        <w:rPr>
+          <w:sz w:val="24"/>
+          <w:szCs w:val="24"/>
+        </w:rPr>
+        <w:t xml:space="preserve"> of mass-specific oxygen consumption (resting metabolic rate) were calculated using equation 1 with uninformative priors. </w:t>
+      </w:r>
+      <w:r>
+        <w:rPr>
+          <w:sz w:val="24"/>
+          <w:szCs w:val="24"/>
+        </w:rPr>
+        <w:t>Parameters were set according to Belcher et al. (2019), so that a = -1.315 (± 0.468), b</w:t>
       </w:r>
       <w:r>
         <w:rPr>
@@ -7389,19 +8308,19 @@
         <w:rPr>
           <w:sz w:val="24"/>
         </w:rPr>
-        <w:t xml:space="preserve">. Hamiltonian Monte Carlo (HMC) models were </w:t>
-      </w:r>
-      <w:r>
-        <w:rPr>
-          <w:sz w:val="24"/>
-        </w:rPr>
-        <w:t>fitted</w:t>
-      </w:r>
-      <w:r>
-        <w:rPr>
-          <w:sz w:val="24"/>
-        </w:rPr>
-        <w:t xml:space="preserve"> in RStan </w:t>
+        <w:t xml:space="preserve">. </w:t>
+      </w:r>
+      <w:r>
+        <w:rPr>
+          <w:sz w:val="24"/>
+        </w:rPr>
+        <w:t xml:space="preserve">We fitted </w:t>
+      </w:r>
+      <w:r>
+        <w:rPr>
+          <w:sz w:val="24"/>
+        </w:rPr>
+        <w:t xml:space="preserve">Hamiltonian Monte Carlo (HMC) models in RStan </w:t>
       </w:r>
       <w:r>
         <w:rPr>
@@ -7487,27 +8406,46 @@
         <w:rPr>
           <w:sz w:val="24"/>
         </w:rPr>
-        <w:t xml:space="preserve"> A single chain of 10000 iterations, 5000 warmup and a thinning parameter of 1 was run for each model.</w:t>
-      </w:r>
-      <w:r>
-        <w:rPr>
-          <w:sz w:val="24"/>
-        </w:rPr>
         <w:t xml:space="preserve"> </w:t>
       </w:r>
-      <w:commentRangeStart w:id="8"/>
-      <w:r>
-        <w:rPr>
-          <w:sz w:val="24"/>
-        </w:rPr>
-        <w:t>Models were checked for convergence and mixing using traceplots, number of effective samples and the Gelman-Rubin diagnostic.</w:t>
-      </w:r>
-      <w:commentRangeEnd w:id="8"/>
+      <w:r>
+        <w:rPr>
+          <w:sz w:val="24"/>
+        </w:rPr>
+        <w:t>We ran a</w:t>
+      </w:r>
+      <w:r>
+        <w:rPr>
+          <w:sz w:val="24"/>
+        </w:rPr>
+        <w:t xml:space="preserve"> single chain of 10000 iterations, 5000 warmu</w:t>
+      </w:r>
+      <w:r>
+        <w:rPr>
+          <w:sz w:val="24"/>
+        </w:rPr>
+        <w:t xml:space="preserve">p and a thinning parameter of one for each model, and checked models for mixing and </w:t>
+      </w:r>
+      <w:r>
+        <w:rPr>
+          <w:sz w:val="24"/>
+        </w:rPr>
+        <w:lastRenderedPageBreak/>
+        <w:t xml:space="preserve">convergence </w:t>
+      </w:r>
+      <w:commentRangeStart w:id="11"/>
+      <w:r>
+        <w:rPr>
+          <w:sz w:val="24"/>
+        </w:rPr>
+        <w:t>using traceplots, number of effective samples and the Gelman-Rubin diagnostic.</w:t>
+      </w:r>
+      <w:commentRangeEnd w:id="11"/>
       <w:r>
         <w:rPr>
           <w:rStyle w:val="CommentReference"/>
         </w:rPr>
-        <w:commentReference w:id="8"/>
+        <w:commentReference w:id="11"/>
       </w:r>
     </w:p>
     <w:p>
@@ -7556,8 +8494,6 @@
         </w:rPr>
         <w:t xml:space="preserve"> the model. </w:t>
       </w:r>
-      <w:bookmarkStart w:id="9" w:name="_GoBack"/>
-      <w:bookmarkEnd w:id="9"/>
       <w:r>
         <w:rPr>
           <w:sz w:val="24"/>
@@ -7805,7 +8741,13 @@
         <w:rPr>
           <w:sz w:val="24"/>
         </w:rPr>
-        <w:t>The same model, less a_Var</w:t>
+        <w:t>We ran</w:t>
+      </w:r>
+      <w:r>
+        <w:rPr>
+          <w:sz w:val="24"/>
+        </w:rPr>
+        <w:t xml:space="preserve"> same model, less a_Var</w:t>
       </w:r>
       <w:r>
         <w:rPr>
@@ -7818,7 +8760,7 @@
         <w:rPr>
           <w:sz w:val="24"/>
         </w:rPr>
-        <w:t xml:space="preserve"> was run within species to test for intraspecific effects of body mass and temperature on M</w:t>
+        <w:t xml:space="preserve"> within species to test for intraspecific effects of body mass and temperature on M</w:t>
       </w:r>
       <w:r>
         <w:rPr>
@@ -7996,6 +8938,12 @@
         <w:rPr>
           <w:sz w:val="24"/>
         </w:rPr>
+        <w:t xml:space="preserve">We modelled </w:t>
+      </w:r>
+      <w:r>
+        <w:rPr>
+          <w:sz w:val="24"/>
+        </w:rPr>
         <w:t>M</w:t>
       </w:r>
       <w:r>
@@ -8009,7 +8957,7 @@
         <w:rPr>
           <w:sz w:val="24"/>
         </w:rPr>
-        <w:t xml:space="preserve"> was modelled as a linear function of estimated mass-specific resting metabolic rate (RMR) using the following model.</w:t>
+        <w:t xml:space="preserve"> as a linear function of estimated mass-specific resting metabolic rate (RMR) using the following model.</w:t>
       </w:r>
     </w:p>
     <w:p>
@@ -8171,6 +9119,7 @@
         <w:ind w:left="720" w:hanging="720"/>
       </w:pPr>
       <w:r>
+        <w:lastRenderedPageBreak/>
         <w:t>Chung MT, Trueman CN, Godiksen JA, Grønkjær P (2019a) Otolith δ13C values as a metabolic proxy: approaches and mechanical underpinnings. Mar Freshwater Res:-</w:t>
       </w:r>
     </w:p>
@@ -8234,7 +9183,7 @@
         <w:ind w:left="720" w:hanging="720"/>
       </w:pPr>
       <w:r>
-        <w:t>Fry B (2006) Stable isotope ecology, Vol 521. Springer, New York</w:t>
+        <w:t>Freer JJ, Tarling GA, Collins MA, Partridge JC, Genner MJ (2019) Predicting future distributions of lanternfish, a significant ecological resource within the Southern Ocean. Diversity and Distributions 25:1259-1272</w:t>
       </w:r>
     </w:p>
     <w:p>
@@ -8243,7 +9192,7 @@
         <w:ind w:left="720" w:hanging="720"/>
       </w:pPr>
       <w:r>
-        <w:t>Gillooly JF, Brown JH, West GB, Savage VM, Charnov EL (2001) Effects of Size and Temperature on Metabolic Rate. Science 293:2248-2251</w:t>
+        <w:t>Fry B (2006) Stable isotope ecology, Vol 521. Springer, New York</w:t>
       </w:r>
     </w:p>
     <w:p>
@@ -8252,7 +9201,7 @@
         <w:ind w:left="720" w:hanging="720"/>
       </w:pPr>
       <w:r>
-        <w:t>Gjøsæter J, Kawaguchi K (1980) A review of the world resources of mesopelagic fish, Vol. Food &amp; Agriculture Org., Rome</w:t>
+        <w:t>Gillooly JF, Brown JH, West GB, Savage VM, Charnov EL (2001) Effects of size and temperature on metabolic rate. Science 293:2248-2251</w:t>
       </w:r>
     </w:p>
     <w:p>
@@ -8261,7 +9210,7 @@
         <w:ind w:left="720" w:hanging="720"/>
       </w:pPr>
       <w:r>
-        <w:t>Høie H, Otterlei E, Folkvord A (2004) Temperature-dependent fractionation of stable oxygen isotopes in otoliths of juvenile cod (Gadus morhua L.). ICES J Mar Sci 61:243-251</w:t>
+        <w:t>Gjøsæter J, Kawaguchi K (1980) A review of the world resources of mesopelagic fish, Vol. Food &amp; Agriculture Org., Rome</w:t>
       </w:r>
     </w:p>
     <w:p>
@@ -8270,7 +9219,7 @@
         <w:ind w:left="720" w:hanging="720"/>
       </w:pPr>
       <w:r>
-        <w:t>Ikeda T (1989) Estimated respiration rate of myctophid fish from the enzyme activity of the electron-transport-system. J Oceanog Soc Jpn 45:167-173</w:t>
+        <w:t>Høie H, Otterlei E, Folkvord A (2004) Temperature-dependent fractionation of stable oxygen isotopes in otoliths of juvenile cod (Gadus morhua L.). ICES J Mar Sci 61:243-251</w:t>
       </w:r>
     </w:p>
     <w:p>
@@ -8279,7 +9228,7 @@
         <w:ind w:left="720" w:hanging="720"/>
       </w:pPr>
       <w:r>
-        <w:t>IPCC (2005) Carbon dioxide capture and storage, Intergovernmental Panel on Climate Change, Cambridge</w:t>
+        <w:t>Ikeda T (1989) Estimated respiration rate of myctophid fish from the enzyme activity of the electron-transport-system. J Oceanog Soc Jpn 45:167-173</w:t>
       </w:r>
     </w:p>
     <w:p>
@@ -8288,37 +9237,7 @@
         <w:ind w:left="720" w:hanging="720"/>
       </w:pPr>
       <w:r>
-        <w:t xml:space="preserve">Kalish JM (1991) </w:t>
-      </w:r>
-      <w:r>
-        <w:rPr>
-          <w:rFonts w:ascii="Symbol" w:hAnsi="Symbol"/>
-        </w:rPr>
-        <w:t>d</w:t>
-      </w:r>
-      <w:r>
-        <w:rPr>
-          <w:vertAlign w:val="superscript"/>
-        </w:rPr>
-        <w:t>13</w:t>
-      </w:r>
-      <w:r>
-        <w:t xml:space="preserve">C and </w:t>
-      </w:r>
-      <w:r>
-        <w:rPr>
-          <w:rFonts w:ascii="Symbol" w:hAnsi="Symbol"/>
-        </w:rPr>
-        <w:t>d</w:t>
-      </w:r>
-      <w:r>
-        <w:rPr>
-          <w:vertAlign w:val="superscript"/>
-        </w:rPr>
-        <w:t>18</w:t>
-      </w:r>
-      <w:r>
-        <w:t>O isotopic disequilibria in fish otoliths: metabolic and kinetic effects. Mar Ecol Prog Ser 75:191-203</w:t>
+        <w:t>IPCC (2005) Carbon dioxide capture and storage, Intergovernmental Panel on Climate Change, Cambridge</w:t>
       </w:r>
     </w:p>
     <w:p>
@@ -8327,7 +9246,37 @@
         <w:ind w:left="720" w:hanging="720"/>
       </w:pPr>
       <w:r>
-        <w:t>Magozzi S, Yool A, Vander Zanden HB, Wunder MB, Trueman CN (2017) Using ocean models to predict spatial and temporal variation in marine carbon isotopes. Ecosphere 8:e01763</w:t>
+        <w:t xml:space="preserve">Kalish JM (1991) </w:t>
+      </w:r>
+      <w:r>
+        <w:rPr>
+          <w:rFonts w:ascii="Symbol" w:hAnsi="Symbol"/>
+        </w:rPr>
+        <w:t>d</w:t>
+      </w:r>
+      <w:r>
+        <w:rPr>
+          <w:vertAlign w:val="superscript"/>
+        </w:rPr>
+        <w:t>13</w:t>
+      </w:r>
+      <w:r>
+        <w:t xml:space="preserve">C and </w:t>
+      </w:r>
+      <w:r>
+        <w:rPr>
+          <w:rFonts w:ascii="Symbol" w:hAnsi="Symbol"/>
+        </w:rPr>
+        <w:t>d</w:t>
+      </w:r>
+      <w:r>
+        <w:rPr>
+          <w:vertAlign w:val="superscript"/>
+        </w:rPr>
+        <w:t>18</w:t>
+      </w:r>
+      <w:r>
+        <w:t>O isotopic disequilibria in fish otoliths: metabolic and kinetic effects. Mar Ecol Prog Ser 75:191-203</w:t>
       </w:r>
     </w:p>
     <w:p>
@@ -8336,7 +9285,7 @@
         <w:ind w:left="720" w:hanging="720"/>
       </w:pPr>
       <w:r>
-        <w:t>McElreath R (2016) rethinking: Statistical Rethining book package</w:t>
+        <w:t>Magozzi S, Yool A, Vander Zanden HB, Wunder MB, Trueman CN (2017) Using ocean models to predict spatial and temporal variation in marine carbon isotopes. Ecosphere 8:e01763</w:t>
       </w:r>
     </w:p>
     <w:p>
@@ -8345,7 +9294,7 @@
         <w:ind w:left="720" w:hanging="720"/>
       </w:pPr>
       <w:r>
-        <w:t>Passow U, Carlson CA (2012) The biological pump in a high CO2 world. Mar Ecol Prog Ser 470:249-271</w:t>
+        <w:t>McElreath R (2016) rethinking: Statistical Rethining book package</w:t>
       </w:r>
     </w:p>
     <w:p>
@@ -8354,8 +9303,7 @@
         <w:ind w:left="720" w:hanging="720"/>
       </w:pPr>
       <w:r>
-        <w:lastRenderedPageBreak/>
-        <w:t>Piatkowski U, Rodhouse PG, White MG, Bone DG, Symon C (1994) Nekton community of the Scotia Sea as sampled by the RMT 25 during austral summer. Mar Ecol Prog Ser 112:13-28</w:t>
+        <w:t>Passow U, Carlson CA (2012) The biological pump in a high CO2 world. Mar Ecol Prog Ser 470:249-271</w:t>
       </w:r>
     </w:p>
     <w:p>
@@ -8364,7 +9312,7 @@
         <w:ind w:left="720" w:hanging="720"/>
       </w:pPr>
       <w:r>
-        <w:t>Plummer M (2016) rjags: Bayesian Graphical Models using MCMC</w:t>
+        <w:t>Piatkowski U, Rodhouse PG, White MG, Bone DG, Symon C (1994) Nekton community of the Scotia Sea as sampled by the RMT 25 during austral summer. Mar Ecol Prog Ser 112:13-28</w:t>
       </w:r>
     </w:p>
     <w:p>
@@ -8373,7 +9321,7 @@
         <w:ind w:left="720" w:hanging="720"/>
       </w:pPr>
       <w:r>
-        <w:t>R Development Core Team (2010) R: A language and environment for statistical computing. R Foundation for Statistical Computing, Vienna, Austria</w:t>
+        <w:t>Plummer M (2016) rjags: Bayesian Graphical Models using MCMC</w:t>
       </w:r>
     </w:p>
     <w:p>
@@ -8382,7 +9330,7 @@
         <w:ind w:left="720" w:hanging="720"/>
       </w:pPr>
       <w:r>
-        <w:t>Schmidt GA, Bigg GR, Rohling EJ (1999) Global Seawater Oxygen-18 Database</w:t>
+        <w:t>R Development Core Team (2010) R: A language and environment for statistical computing. R Foundation for Statistical Computing, Vienna, Austria</w:t>
       </w:r>
     </w:p>
     <w:p>
@@ -8391,22 +9339,7 @@
         <w:ind w:left="720" w:hanging="720"/>
       </w:pPr>
       <w:r>
-        <w:t xml:space="preserve">Sherwood GD, Rose GA (2003) Influence of swimming form on otolith </w:t>
-      </w:r>
-      <w:r>
-        <w:rPr>
-          <w:rFonts w:ascii="Symbol" w:hAnsi="Symbol"/>
-        </w:rPr>
-        <w:t>d</w:t>
-      </w:r>
-      <w:r>
-        <w:rPr>
-          <w:vertAlign w:val="superscript"/>
-        </w:rPr>
-        <w:t>13</w:t>
-      </w:r>
-      <w:r>
-        <w:t>C in marine fish. Mar Ecol Prog Ser 258:283-289</w:t>
+        <w:t>Schmidt GA, Bigg GR, Rohling EJ (1999) Global Seawater Oxygen-18 Database</w:t>
       </w:r>
     </w:p>
     <w:p>
@@ -8415,7 +9348,22 @@
         <w:ind w:left="720" w:hanging="720"/>
       </w:pPr>
       <w:r>
-        <w:t>Solomon CT, Weber PK, Cech J, J. J., Ingram BL and others (2006) Experimental determination of the sources of otolith carbon and associated isotopic fractionation. Can J Fish Aquat Sci 63:79-89</w:t>
+        <w:t xml:space="preserve">Sherwood GD, Rose GA (2003) Influence of swimming form on otolith </w:t>
+      </w:r>
+      <w:r>
+        <w:rPr>
+          <w:rFonts w:ascii="Symbol" w:hAnsi="Symbol"/>
+        </w:rPr>
+        <w:t>d</w:t>
+      </w:r>
+      <w:r>
+        <w:rPr>
+          <w:vertAlign w:val="superscript"/>
+        </w:rPr>
+        <w:t>13</w:t>
+      </w:r>
+      <w:r>
+        <w:t>C in marine fish. Mar Ecol Prog Ser 258:283-289</w:t>
       </w:r>
     </w:p>
     <w:p>
@@ -8424,7 +9372,7 @@
         <w:ind w:left="720" w:hanging="720"/>
       </w:pPr>
       <w:r>
-        <w:t>Stan Development Team (2018) RStan: The R interface to Stan</w:t>
+        <w:t>Solomon CT, Weber PK, Cech J, J. J., Ingram BL and others (2006) Experimental determination of the sources of otolith carbon and associated isotopic fractionation. Can J Fish Aquat Sci 63:79-89</w:t>
       </w:r>
     </w:p>
     <w:p>
@@ -8433,7 +9381,7 @@
         <w:ind w:left="720" w:hanging="720"/>
       </w:pPr>
       <w:r>
-        <w:t>Stock BC, Semmens BX (2016) MixSIAR GUI User Manual</w:t>
+        <w:t>St. John MA, Borja A, Chust G, Heath M and others (2016) A Dark Hole in Our Understanding of Marine Ecosystems and Their Services: Perspectives from the Mesopelagic Community. Frontiers in Marine Science 3</w:t>
       </w:r>
     </w:p>
     <w:p>
@@ -8442,16 +9390,7 @@
         <w:ind w:left="720" w:hanging="720"/>
       </w:pPr>
       <w:r>
-        <w:t>Tagliabue A, Bopp L (2008) Towards understanding global variability in ocean carbon</w:t>
-      </w:r>
-      <w:r>
-        <w:rPr>
-          <w:rFonts w:ascii="Cambria Math" w:hAnsi="Cambria Math" w:cs="Cambria Math"/>
-        </w:rPr>
-        <w:t>‐</w:t>
-      </w:r>
-      <w:r>
-        <w:t>13. Global Biogeochem Cycles 22</w:t>
+        <w:t>Stan Development Team (2018) RStan: The R interface to Stan</w:t>
       </w:r>
     </w:p>
     <w:p>
@@ -8460,7 +9399,7 @@
         <w:ind w:left="720" w:hanging="720"/>
       </w:pPr>
       <w:r>
-        <w:t>Thorrold SR, Campana SE, Jones CM, Swart PK (1997) Factors determining delta C-13 and delta O-18 fractionation in aragonitic otoliths of marine fish. Geochim Cosmochim Acta 61:2909-2919</w:t>
+        <w:t>Stock BC, Semmens BX (2016) MixSIAR GUI User Manual</w:t>
       </w:r>
     </w:p>
     <w:p>
@@ -8469,7 +9408,17 @@
         <w:ind w:left="720" w:hanging="720"/>
       </w:pPr>
       <w:r>
-        <w:t>Torres JJ, Belman BW, Childress JJ (1979) Oxygen consumption rates of midwater fishes as a function of depth of occureence. Deep-Sea Res A, Oceanogr Res Pap 26:185-197</w:t>
+        <w:lastRenderedPageBreak/>
+        <w:t>Tagliabue A, Bopp L (2008) Towards understanding global variability in ocean carbon</w:t>
+      </w:r>
+      <w:r>
+        <w:rPr>
+          <w:rFonts w:ascii="Cambria Math" w:hAnsi="Cambria Math" w:cs="Cambria Math"/>
+        </w:rPr>
+        <w:t>‐</w:t>
+      </w:r>
+      <w:r>
+        <w:t>13. Global Biogeochem Cycles 22</w:t>
       </w:r>
     </w:p>
     <w:p>
@@ -8478,7 +9427,25 @@
         <w:ind w:left="720" w:hanging="720"/>
       </w:pPr>
       <w:r>
-        <w:t>Torres JJ, Somero GN (1988) Metabolism, enzymic activities and cold adaptation in Antarctic mesopelagic fishes. Mar Biol 98:169-180</w:t>
+        <w:t>Thorrold SR, Campana SE, Jones CM, Swart PK (1997) Factors determining delta C-13 and delta O-18 fractionation in aragonitic otoliths of marine fish. Geochim Cosmochim Acta 61:2909-2919</w:t>
+      </w:r>
+    </w:p>
+    <w:p>
+      <w:pPr>
+        <w:pStyle w:val="EndNoteBibliography"/>
+        <w:ind w:left="720" w:hanging="720"/>
+      </w:pPr>
+      <w:r>
+        <w:t>Torres JJ, Belman BW, Childress JJ (1979) Oxygen consumption rates of midwater fishes as a function of depth of occureence. Deep-Sea Res A, Oceanogr Res Pap 26:185-197</w:t>
+      </w:r>
+    </w:p>
+    <w:p>
+      <w:pPr>
+        <w:pStyle w:val="EndNoteBibliography"/>
+        <w:ind w:left="720" w:hanging="720"/>
+      </w:pPr>
+      <w:r>
+        <w:t>Torres JJ, Somero GN (1988) Vertical distribution and metabolism in Antarctic mesopelagic fishes. Comparative Biochemistry and Physiology--Part B: Biochemistry and Molecular Biology 90:521-528</w:t>
       </w:r>
     </w:p>
     <w:p>
@@ -8539,7 +9506,7 @@
 
 <file path=word/comments.xml><?xml version="1.0" encoding="utf-8"?>
 <w:comments xmlns:wpc="http://schemas.microsoft.com/office/word/2010/wordprocessingCanvas" xmlns:cx="http://schemas.microsoft.com/office/drawing/2014/chartex" xmlns:cx1="http://schemas.microsoft.com/office/drawing/2015/9/8/chartex" xmlns:mc="http://schemas.openxmlformats.org/markup-compatibility/2006" xmlns:o="urn:schemas-microsoft-com:office:office" xmlns:r="http://schemas.openxmlformats.org/officeDocument/2006/relationships" xmlns:m="http://schemas.openxmlformats.org/officeDocument/2006/math" xmlns:v="urn:schemas-microsoft-com:vml" xmlns:wp14="http://schemas.microsoft.com/office/word/2010/wordprocessingDrawing" xmlns:wp="http://schemas.openxmlformats.org/drawingml/2006/wordprocessingDrawing" xmlns:w10="urn:schemas-microsoft-com:office:word" xmlns:w="http://schemas.openxmlformats.org/wordprocessingml/2006/main" xmlns:w14="http://schemas.microsoft.com/office/word/2010/wordml" xmlns:w15="http://schemas.microsoft.com/office/word/2012/wordml" xmlns:w16se="http://schemas.microsoft.com/office/word/2015/wordml/symex" xmlns:wpg="http://schemas.microsoft.com/office/word/2010/wordprocessingGroup" xmlns:wpi="http://schemas.microsoft.com/office/word/2010/wordprocessingInk" xmlns:wne="http://schemas.microsoft.com/office/word/2006/wordml" xmlns:wps="http://schemas.microsoft.com/office/word/2010/wordprocessingShape" mc:Ignorable="w14 w15 w16se wp14">
-  <w:comment w:id="1" w:author="Sarah Alewijnse" w:date="2020-01-28T09:49:00Z" w:initials="SA">
+  <w:comment w:id="2" w:author="Sarah Alewijnse" w:date="2020-02-13T12:56:00Z" w:initials="SA">
     <w:p>
       <w:pPr>
         <w:pStyle w:val="CommentText"/>
@@ -8551,11 +9518,11 @@
         <w:annotationRef/>
       </w:r>
       <w:r>
-        <w:t>I’m a bit unsure about keeping this in. As this is the same issue as with our method, it seems hypocritical to criticise it here.</w:t>
+        <w:t>Add FAO here</w:t>
       </w:r>
     </w:p>
   </w:comment>
-  <w:comment w:id="4" w:author="Sarah Alewijnse" w:date="2020-01-28T10:26:00Z" w:initials="SA">
+  <w:comment w:id="1" w:author="Sarah Alewijnse" w:date="2020-02-07T10:24:00Z" w:initials="SA">
     <w:p>
       <w:pPr>
         <w:pStyle w:val="CommentText"/>
@@ -8567,43 +9534,96 @@
         <w:annotationRef/>
       </w:r>
       <w:r>
-        <w:t>This is next on my to-do list.</w:t>
+        <w:t>Add more abou</w:t>
+      </w:r>
+      <w:r>
+        <w:t>t the oceanography of this area, either here or in discussion.</w:t>
       </w:r>
     </w:p>
-  </w:comment>
-  <w:comment w:id="6" w:author="Sarah Alewijnse" w:date="2019-12-03T15:37:00Z" w:initials="SA">
     <w:p>
       <w:pPr>
         <w:pStyle w:val="CommentText"/>
       </w:pPr>
       <w:r>
-        <w:rPr>
-          <w:rStyle w:val="CommentReference"/>
-        </w:rPr>
-        <w:annotationRef/>
-      </w:r>
-      <w:r>
-        <w:t>Is this the correct way to write this?</w:t>
+        <w:tab/>
+        <w:t>Venables paper</w:t>
       </w:r>
     </w:p>
-  </w:comment>
-  <w:comment w:id="7" w:author="Sarah Alewijnse" w:date="2019-12-03T15:34:00Z" w:initials="SA">
     <w:p>
       <w:pPr>
         <w:pStyle w:val="CommentText"/>
       </w:pPr>
       <w:r>
-        <w:rPr>
-          <w:rStyle w:val="CommentReference"/>
-        </w:rPr>
-        <w:annotationRef/>
-      </w:r>
-      <w:r>
-        <w:t>Should I cite the cruise reports for these?</w:t>
+        <w:tab/>
+        <w:t>Isothermal</w:t>
       </w:r>
     </w:p>
   </w:comment>
-  <w:comment w:id="8" w:author="Sarah Alewijnse" w:date="2019-12-05T15:14:00Z" w:initials="SA">
+  <w:comment w:id="4" w:author="Sarah Alewijnse" w:date="2020-01-28T09:49:00Z" w:initials="SA">
+    <w:p>
+      <w:pPr>
+        <w:pStyle w:val="CommentText"/>
+      </w:pPr>
+      <w:r>
+        <w:rPr>
+          <w:rStyle w:val="CommentReference"/>
+        </w:rPr>
+        <w:annotationRef/>
+      </w:r>
+      <w:r>
+        <w:t>I’m a bit unsure about keeping this in. As this is the same issue as with our method, it seems hypocritical to criticise it here.</w:t>
+      </w:r>
+    </w:p>
+  </w:comment>
+  <w:comment w:id="7" w:author="Sarah Alewijnse" w:date="2020-01-28T10:26:00Z" w:initials="SA">
+    <w:p>
+      <w:pPr>
+        <w:pStyle w:val="CommentText"/>
+      </w:pPr>
+      <w:r>
+        <w:rPr>
+          <w:rStyle w:val="CommentReference"/>
+        </w:rPr>
+        <w:annotationRef/>
+      </w:r>
+      <w:r>
+        <w:t>This is next on my to-do list.</w:t>
+      </w:r>
+    </w:p>
+  </w:comment>
+  <w:comment w:id="9" w:author="Sarah Alewijnse" w:date="2019-12-03T15:37:00Z" w:initials="SA">
+    <w:p>
+      <w:pPr>
+        <w:pStyle w:val="CommentText"/>
+      </w:pPr>
+      <w:r>
+        <w:rPr>
+          <w:rStyle w:val="CommentReference"/>
+        </w:rPr>
+        <w:annotationRef/>
+      </w:r>
+      <w:r>
+        <w:t>Is this the correct way to write this?</w:t>
+      </w:r>
+    </w:p>
+  </w:comment>
+  <w:comment w:id="10" w:author="Sarah Alewijnse" w:date="2019-12-03T15:34:00Z" w:initials="SA">
+    <w:p>
+      <w:pPr>
+        <w:pStyle w:val="CommentText"/>
+      </w:pPr>
+      <w:r>
+        <w:rPr>
+          <w:rStyle w:val="CommentReference"/>
+        </w:rPr>
+        <w:annotationRef/>
+      </w:r>
+      <w:r>
+        <w:t>Should I cite the cruise reports for these?</w:t>
+      </w:r>
+    </w:p>
+  </w:comment>
+  <w:comment w:id="11" w:author="Sarah Alewijnse" w:date="2019-12-05T15:14:00Z" w:initials="SA">
     <w:p>
       <w:pPr>
         <w:pStyle w:val="CommentText"/>
@@ -8624,6 +9644,8 @@
 
 <file path=word/commentsExtended.xml><?xml version="1.0" encoding="utf-8"?>
 <w15:commentsEx xmlns:wpc="http://schemas.microsoft.com/office/word/2010/wordprocessingCanvas" xmlns:cx="http://schemas.microsoft.com/office/drawing/2014/chartex" xmlns:cx1="http://schemas.microsoft.com/office/drawing/2015/9/8/chartex" xmlns:mc="http://schemas.openxmlformats.org/markup-compatibility/2006" xmlns:o="urn:schemas-microsoft-com:office:office" xmlns:r="http://schemas.openxmlformats.org/officeDocument/2006/relationships" xmlns:m="http://schemas.openxmlformats.org/officeDocument/2006/math" xmlns:v="urn:schemas-microsoft-com:vml" xmlns:wp14="http://schemas.microsoft.com/office/word/2010/wordprocessingDrawing" xmlns:wp="http://schemas.openxmlformats.org/drawingml/2006/wordprocessingDrawing" xmlns:w10="urn:schemas-microsoft-com:office:word" xmlns:w="http://schemas.openxmlformats.org/wordprocessingml/2006/main" xmlns:w14="http://schemas.microsoft.com/office/word/2010/wordml" xmlns:w15="http://schemas.microsoft.com/office/word/2012/wordml" xmlns:w16se="http://schemas.microsoft.com/office/word/2015/wordml/symex" xmlns:wpg="http://schemas.microsoft.com/office/word/2010/wordprocessingGroup" xmlns:wpi="http://schemas.microsoft.com/office/word/2010/wordprocessingInk" xmlns:wne="http://schemas.microsoft.com/office/word/2006/wordml" xmlns:wps="http://schemas.microsoft.com/office/word/2010/wordprocessingShape" mc:Ignorable="w14 w15 w16se wp14">
+  <w15:commentEx w15:paraId="3EDB7A70" w15:done="0"/>
+  <w15:commentEx w15:paraId="139BAD26" w15:done="0"/>
   <w15:commentEx w15:paraId="2151FCE0" w15:done="0"/>
   <w15:commentEx w15:paraId="493E01E8" w15:done="0"/>
   <w15:commentEx w15:paraId="3465F6C8" w15:done="0"/>
@@ -8691,7 +9713,7 @@
           <w:rPr>
             <w:noProof/>
           </w:rPr>
-          <w:t>8</w:t>
+          <w:t>2</w:t>
         </w:r>
         <w:r>
           <w:rPr>
@@ -9230,7 +10252,6 @@
   <w:style w:type="character" w:default="1" w:styleId="DefaultParagraphFont">
     <w:name w:val="Default Paragraph Font"/>
     <w:uiPriority w:val="1"/>
-    <w:semiHidden/>
     <w:unhideWhenUsed/>
   </w:style>
   <w:style w:type="table" w:default="1" w:styleId="TableNormal">
@@ -9839,7 +10860,7 @@
 </file>
 
 <file path=customXml/itemProps1.xml><?xml version="1.0" encoding="utf-8"?>
-<ds:datastoreItem xmlns:ds="http://schemas.openxmlformats.org/officeDocument/2006/customXml" ds:itemID="{C8FA31A8-056D-4C35-8112-C3870136F1F8}">
+<ds:datastoreItem xmlns:ds="http://schemas.openxmlformats.org/officeDocument/2006/customXml" ds:itemID="{40C95D95-BE10-4DD2-A8E1-6628C046FF95}">
   <ds:schemaRefs>
     <ds:schemaRef ds:uri="http://schemas.openxmlformats.org/officeDocument/2006/bibliography"/>
   </ds:schemaRefs>

</xml_diff>